<commit_message>
Plugin Documentation with all (?) placeholders
</commit_message>
<xml_diff>
--- a/Documentations/All Plugin Documentation.docx
+++ b/Documentations/All Plugin Documentation.docx
@@ -439,6 +439,295 @@
         <w:rPr>
           <w:rFonts w:cstheme="minorHAnsi"/>
         </w:rPr>
+        <w:br w:type="page"/>
+      </w:r>
+    </w:p>
+    <w:p>
+      <w:pPr>
+        <w:pStyle w:val="Heading1"/>
+      </w:pPr>
+      <w:r>
+        <w:lastRenderedPageBreak/>
+        <w:t>Creating a Child Theme and Editing It</w:t>
+      </w:r>
+    </w:p>
+    <w:p>
+      <w:pPr>
+        <w:pStyle w:val="Heading2"/>
+      </w:pPr>
+    </w:p>
+    <w:p>
+      <w:pPr>
+        <w:pStyle w:val="Heading2"/>
+        <w:ind w:firstLine="720"/>
+      </w:pPr>
+      <w:r>
+        <w:t>Creation</w:t>
+      </w:r>
+    </w:p>
+    <w:p>
+      <w:pPr>
+        <w:autoSpaceDE w:val="0"/>
+        <w:autoSpaceDN w:val="0"/>
+        <w:adjustRightInd w:val="0"/>
+        <w:spacing w:after="0" w:line="240" w:lineRule="auto"/>
+        <w:rPr>
+          <w:rFonts w:cstheme="minorHAnsi"/>
+        </w:rPr>
+      </w:pPr>
+      <w:r>
+        <w:rPr>
+          <w:rFonts w:cstheme="minorHAnsi"/>
+        </w:rPr>
+        <w:t xml:space="preserve">Need to compress square-child files into a ZIP folder before the initial upload onto </w:t>
+      </w:r>
+      <w:proofErr w:type="spellStart"/>
+      <w:r>
+        <w:rPr>
+          <w:rFonts w:cstheme="minorHAnsi"/>
+        </w:rPr>
+        <w:t>Wordpress</w:t>
+      </w:r>
+      <w:proofErr w:type="spellEnd"/>
+      <w:r>
+        <w:rPr>
+          <w:rFonts w:cstheme="minorHAnsi"/>
+        </w:rPr>
+        <w:t xml:space="preserve">, or log onto the server host (webhost000.com or hostinger.com for this site) and upload the file through there (can also use an FTP client but had trouble doing this). The child theme needs a style.css and a </w:t>
+      </w:r>
+      <w:proofErr w:type="spellStart"/>
+      <w:r>
+        <w:rPr>
+          <w:rFonts w:cstheme="minorHAnsi"/>
+        </w:rPr>
+        <w:t>functions.php</w:t>
+      </w:r>
+      <w:proofErr w:type="spellEnd"/>
+      <w:r>
+        <w:rPr>
+          <w:rFonts w:cstheme="minorHAnsi"/>
+        </w:rPr>
+        <w:t xml:space="preserve"> file (the format of these files can be found in the link below). Activate the child theme once you make it.</w:t>
+      </w:r>
+    </w:p>
+    <w:p>
+      <w:pPr>
+        <w:autoSpaceDE w:val="0"/>
+        <w:autoSpaceDN w:val="0"/>
+        <w:adjustRightInd w:val="0"/>
+        <w:spacing w:after="0" w:line="240" w:lineRule="auto"/>
+        <w:rPr>
+          <w:rFonts w:cstheme="minorHAnsi"/>
+        </w:rPr>
+      </w:pPr>
+    </w:p>
+    <w:p>
+      <w:pPr>
+        <w:autoSpaceDE w:val="0"/>
+        <w:autoSpaceDN w:val="0"/>
+        <w:adjustRightInd w:val="0"/>
+        <w:spacing w:after="0" w:line="240" w:lineRule="auto"/>
+        <w:rPr>
+          <w:rFonts w:cstheme="minorHAnsi"/>
+        </w:rPr>
+      </w:pPr>
+      <w:hyperlink r:id="rId4" w:history="1">
+        <w:r>
+          <w:rPr>
+            <w:rStyle w:val="Hyperlink"/>
+            <w:rFonts w:cstheme="minorHAnsi"/>
+          </w:rPr>
+          <w:t>Useful Link on Making Child Themes</w:t>
+        </w:r>
+      </w:hyperlink>
+    </w:p>
+    <w:p>
+      <w:pPr>
+        <w:autoSpaceDE w:val="0"/>
+        <w:autoSpaceDN w:val="0"/>
+        <w:adjustRightInd w:val="0"/>
+        <w:spacing w:after="0" w:line="240" w:lineRule="auto"/>
+        <w:rPr>
+          <w:rFonts w:cstheme="minorHAnsi"/>
+        </w:rPr>
+      </w:pPr>
+    </w:p>
+    <w:p>
+      <w:pPr>
+        <w:pStyle w:val="Heading2"/>
+        <w:ind w:firstLine="720"/>
+      </w:pPr>
+      <w:r>
+        <w:t>Editing</w:t>
+      </w:r>
+    </w:p>
+    <w:p>
+      <w:pPr>
+        <w:autoSpaceDE w:val="0"/>
+        <w:autoSpaceDN w:val="0"/>
+        <w:adjustRightInd w:val="0"/>
+        <w:spacing w:after="0" w:line="240" w:lineRule="auto"/>
+        <w:rPr>
+          <w:rFonts w:cstheme="minorHAnsi"/>
+        </w:rPr>
+      </w:pPr>
+      <w:r>
+        <w:rPr>
+          <w:rFonts w:cstheme="minorHAnsi"/>
+        </w:rPr>
+        <w:t xml:space="preserve">You can update the files through the WordPress editor by copying and pasting changes, or by reuploading the files through the server host or an FTP client. If you want to add new files you </w:t>
+      </w:r>
+      <w:proofErr w:type="gramStart"/>
+      <w:r>
+        <w:rPr>
+          <w:rFonts w:cstheme="minorHAnsi"/>
+        </w:rPr>
+        <w:t>have to</w:t>
+      </w:r>
+      <w:proofErr w:type="gramEnd"/>
+      <w:r>
+        <w:rPr>
+          <w:rFonts w:cstheme="minorHAnsi"/>
+        </w:rPr>
+        <w:t xml:space="preserve"> upload them.</w:t>
+      </w:r>
+    </w:p>
+    <w:p>
+      <w:pPr>
+        <w:autoSpaceDE w:val="0"/>
+        <w:autoSpaceDN w:val="0"/>
+        <w:adjustRightInd w:val="0"/>
+        <w:spacing w:after="0" w:line="240" w:lineRule="auto"/>
+        <w:rPr>
+          <w:rFonts w:cstheme="minorHAnsi"/>
+        </w:rPr>
+      </w:pPr>
+      <w:r>
+        <w:rPr>
+          <w:rFonts w:cstheme="minorHAnsi"/>
+        </w:rPr>
+        <w:t xml:space="preserve">Child theme </w:t>
+      </w:r>
+      <w:proofErr w:type="spellStart"/>
+      <w:r>
+        <w:rPr>
+          <w:rFonts w:cstheme="minorHAnsi"/>
+        </w:rPr>
+        <w:t>functions.php</w:t>
+      </w:r>
+      <w:proofErr w:type="spellEnd"/>
+      <w:r>
+        <w:rPr>
+          <w:rFonts w:cstheme="minorHAnsi"/>
+        </w:rPr>
+        <w:t xml:space="preserve"> gets added along with the parent theme </w:t>
+      </w:r>
+      <w:proofErr w:type="spellStart"/>
+      <w:r>
+        <w:rPr>
+          <w:rFonts w:cstheme="minorHAnsi"/>
+        </w:rPr>
+        <w:t>functions.php</w:t>
+      </w:r>
+      <w:proofErr w:type="spellEnd"/>
+      <w:r>
+        <w:rPr>
+          <w:rFonts w:cstheme="minorHAnsi"/>
+        </w:rPr>
+        <w:t>. To edit a specific page (ex. the homepage or search page), you can make a new file in the child theme with the same name as the file in the parent theme.</w:t>
+      </w:r>
+    </w:p>
+    <w:p>
+      <w:pPr>
+        <w:autoSpaceDE w:val="0"/>
+        <w:autoSpaceDN w:val="0"/>
+        <w:adjustRightInd w:val="0"/>
+        <w:spacing w:after="0" w:line="240" w:lineRule="auto"/>
+        <w:rPr>
+          <w:rFonts w:cstheme="minorHAnsi"/>
+        </w:rPr>
+      </w:pPr>
+      <w:r>
+        <w:rPr>
+          <w:rFonts w:cstheme="minorHAnsi"/>
+        </w:rPr>
+        <w:t xml:space="preserve">You can edit the CSS with the built in Custom CSS in WordPress when you click on </w:t>
+      </w:r>
+      <w:bookmarkStart w:id="0" w:name="_GoBack"/>
+      <w:bookmarkEnd w:id="0"/>
+      <w:r>
+        <w:rPr>
+          <w:rFonts w:cstheme="minorHAnsi"/>
+          <w:i/>
+        </w:rPr>
+        <w:t>Customize</w:t>
+      </w:r>
+      <w:r>
+        <w:rPr>
+          <w:rFonts w:cstheme="minorHAnsi"/>
+        </w:rPr>
+        <w:t xml:space="preserve"> for a theme, but you can also edit the CSS through the style.css file in the child theme. It's best to have your CSS in the style.css sheet too (just copy and paste it), that way you can have it on file.</w:t>
+      </w:r>
+    </w:p>
+    <w:p>
+      <w:pPr>
+        <w:autoSpaceDE w:val="0"/>
+        <w:autoSpaceDN w:val="0"/>
+        <w:adjustRightInd w:val="0"/>
+        <w:spacing w:after="0" w:line="240" w:lineRule="auto"/>
+        <w:rPr>
+          <w:rFonts w:cstheme="minorHAnsi"/>
+        </w:rPr>
+      </w:pPr>
+      <w:r>
+        <w:rPr>
+          <w:rFonts w:cstheme="minorHAnsi"/>
+        </w:rPr>
+        <w:t>PHP and JavaScript codes and examples can be found online through Google searches.</w:t>
+      </w:r>
+    </w:p>
+    <w:p>
+      <w:pPr>
+        <w:autoSpaceDE w:val="0"/>
+        <w:autoSpaceDN w:val="0"/>
+        <w:adjustRightInd w:val="0"/>
+        <w:spacing w:after="0" w:line="240" w:lineRule="auto"/>
+        <w:rPr>
+          <w:rFonts w:cstheme="minorHAnsi"/>
+        </w:rPr>
+      </w:pPr>
+    </w:p>
+    <w:p>
+      <w:pPr>
+        <w:autoSpaceDE w:val="0"/>
+        <w:autoSpaceDN w:val="0"/>
+        <w:adjustRightInd w:val="0"/>
+        <w:spacing w:after="0" w:line="240" w:lineRule="auto"/>
+        <w:rPr>
+          <w:rFonts w:ascii="Courier New" w:hAnsi="Courier New" w:cs="Courier New"/>
+        </w:rPr>
+      </w:pPr>
+      <w:r>
+        <w:rPr>
+          <w:rFonts w:cstheme="minorHAnsi"/>
+        </w:rPr>
+        <w:t>* This information is also found under /</w:t>
+      </w:r>
+      <w:proofErr w:type="spellStart"/>
+      <w:r>
+        <w:rPr>
+          <w:rFonts w:cstheme="minorHAnsi"/>
+        </w:rPr>
+        <w:t>Wordpress</w:t>
+      </w:r>
+      <w:proofErr w:type="spellEnd"/>
+      <w:r>
+        <w:rPr>
+          <w:rFonts w:cstheme="minorHAnsi"/>
+        </w:rPr>
+        <w:t xml:space="preserve"> site codes/README</w:t>
+      </w:r>
+      <w:r>
         <w:br w:type="page"/>
       </w:r>
     </w:p>
@@ -612,224 +901,6 @@
                 <pic:pic xmlns:pic="http://schemas.openxmlformats.org/drawingml/2006/picture">
                   <pic:nvPicPr>
                     <pic:cNvPr id="0" name="Picture 1"/>
-                    <pic:cNvPicPr>
-                      <a:picLocks noChangeAspect="1" noChangeArrowheads="1"/>
-                    </pic:cNvPicPr>
-                  </pic:nvPicPr>
-                  <pic:blipFill>
-                    <a:blip r:embed="rId4" cstate="print">
-                      <a:extLst>
-                        <a:ext uri="{28A0092B-C50C-407E-A947-70E740481C1C}">
-                          <a14:useLocalDpi xmlns:a14="http://schemas.microsoft.com/office/drawing/2010/main" val="0"/>
-                        </a:ext>
-                      </a:extLst>
-                    </a:blip>
-                    <a:srcRect/>
-                    <a:stretch>
-                      <a:fillRect/>
-                    </a:stretch>
-                  </pic:blipFill>
-                  <pic:spPr bwMode="auto">
-                    <a:xfrm>
-                      <a:off x="0" y="0"/>
-                      <a:ext cx="5943600" cy="3961482"/>
-                    </a:xfrm>
-                    <a:prstGeom prst="rect">
-                      <a:avLst/>
-                    </a:prstGeom>
-                    <a:noFill/>
-                    <a:ln>
-                      <a:noFill/>
-                    </a:ln>
-                  </pic:spPr>
-                </pic:pic>
-              </a:graphicData>
-            </a:graphic>
-          </wp:inline>
-        </w:drawing>
-      </w:r>
-    </w:p>
-    <w:p>
-      <w:pPr>
-        <w:autoSpaceDE w:val="0"/>
-        <w:autoSpaceDN w:val="0"/>
-        <w:adjustRightInd w:val="0"/>
-        <w:spacing w:after="0" w:line="240" w:lineRule="auto"/>
-        <w:rPr>
-          <w:rFonts w:cstheme="minorHAnsi"/>
-          <w:color w:val="4472C4" w:themeColor="accent1"/>
-        </w:rPr>
-      </w:pPr>
-      <w:r>
-        <w:rPr>
-          <w:rFonts w:cstheme="minorHAnsi"/>
-          <w:color w:val="4472C4" w:themeColor="accent1"/>
-        </w:rPr>
-        <w:t>CatTagSS01</w:t>
-      </w:r>
-    </w:p>
-    <w:p>
-      <w:pPr>
-        <w:autoSpaceDE w:val="0"/>
-        <w:autoSpaceDN w:val="0"/>
-        <w:adjustRightInd w:val="0"/>
-        <w:spacing w:after="0" w:line="240" w:lineRule="auto"/>
-        <w:rPr>
-          <w:rFonts w:cstheme="minorHAnsi"/>
-        </w:rPr>
-      </w:pPr>
-    </w:p>
-    <w:p>
-      <w:pPr>
-        <w:autoSpaceDE w:val="0"/>
-        <w:autoSpaceDN w:val="0"/>
-        <w:adjustRightInd w:val="0"/>
-        <w:spacing w:after="0" w:line="240" w:lineRule="auto"/>
-        <w:rPr>
-          <w:rFonts w:cstheme="minorHAnsi"/>
-        </w:rPr>
-      </w:pPr>
-      <w:r>
-        <w:rPr>
-          <w:rFonts w:cstheme="minorHAnsi"/>
-        </w:rPr>
-        <w:t xml:space="preserve"> </w:t>
-      </w:r>
-    </w:p>
-    <w:p>
-      <w:pPr>
-        <w:rPr>
-          <w:rFonts w:cstheme="minorHAnsi"/>
-        </w:rPr>
-      </w:pPr>
-      <w:r>
-        <w:rPr>
-          <w:rFonts w:cstheme="minorHAnsi"/>
-        </w:rPr>
-        <w:br w:type="page"/>
-      </w:r>
-    </w:p>
-    <w:p>
-      <w:pPr>
-        <w:pStyle w:val="Heading1"/>
-      </w:pPr>
-      <w:r>
-        <w:lastRenderedPageBreak/>
-        <w:t>Making Categories and Tags</w:t>
-      </w:r>
-      <w:r>
-        <w:t xml:space="preserve"> (cont.)</w:t>
-      </w:r>
-    </w:p>
-    <w:p/>
-    <w:p>
-      <w:pPr>
-        <w:pStyle w:val="Heading2"/>
-      </w:pPr>
-      <w:r>
-        <w:t>Making Categories</w:t>
-      </w:r>
-      <w:r>
-        <w:t xml:space="preserve"> (cont.)</w:t>
-      </w:r>
-    </w:p>
-    <w:p>
-      <w:pPr>
-        <w:autoSpaceDE w:val="0"/>
-        <w:autoSpaceDN w:val="0"/>
-        <w:adjustRightInd w:val="0"/>
-        <w:spacing w:after="0" w:line="240" w:lineRule="auto"/>
-        <w:rPr>
-          <w:rFonts w:cstheme="minorHAnsi"/>
-        </w:rPr>
-      </w:pPr>
-      <w:r>
-        <w:rPr>
-          <w:rFonts w:cstheme="minorHAnsi"/>
-        </w:rPr>
-        <w:t xml:space="preserve">Type in the name of your new category under "Name" and </w:t>
-      </w:r>
-      <w:proofErr w:type="gramStart"/>
-      <w:r>
-        <w:rPr>
-          <w:rFonts w:cstheme="minorHAnsi"/>
-        </w:rPr>
-        <w:t>a short version</w:t>
-      </w:r>
-      <w:proofErr w:type="gramEnd"/>
-      <w:r>
-        <w:rPr>
-          <w:rFonts w:cstheme="minorHAnsi"/>
-        </w:rPr>
-        <w:t xml:space="preserve"> of the name for the </w:t>
-      </w:r>
-      <w:proofErr w:type="spellStart"/>
-      <w:r>
-        <w:rPr>
-          <w:rFonts w:cstheme="minorHAnsi"/>
-        </w:rPr>
-        <w:t>url</w:t>
-      </w:r>
-      <w:proofErr w:type="spellEnd"/>
-      <w:r>
-        <w:rPr>
-          <w:rFonts w:cstheme="minorHAnsi"/>
-        </w:rPr>
-        <w:t xml:space="preserve"> under "Slug" (CatTagSS02). If you are going to use the Search and Filter plugin for the site, it is probably best to leave the "Parent Category" as "None". You can make each category as a different form of posts on your website (ex. normal posts can be "Uncategorized" while posts from Memphis Docs can be "Archive", letting you filter between normal posts and Memphis Docs posts that contain archive content). You can add in a description for your category if you want </w:t>
-      </w:r>
-      <w:proofErr w:type="gramStart"/>
-      <w:r>
-        <w:rPr>
-          <w:rFonts w:cstheme="minorHAnsi"/>
-        </w:rPr>
-        <w:t>to</w:t>
-      </w:r>
-      <w:proofErr w:type="gramEnd"/>
-      <w:r>
-        <w:rPr>
-          <w:rFonts w:cstheme="minorHAnsi"/>
-        </w:rPr>
-        <w:t xml:space="preserve"> but it is not necessary. Hit "Add New Category" to make your new category.</w:t>
-      </w:r>
-    </w:p>
-    <w:p>
-      <w:pPr>
-        <w:autoSpaceDE w:val="0"/>
-        <w:autoSpaceDN w:val="0"/>
-        <w:adjustRightInd w:val="0"/>
-        <w:spacing w:after="0" w:line="240" w:lineRule="auto"/>
-        <w:rPr>
-          <w:rFonts w:cstheme="minorHAnsi"/>
-        </w:rPr>
-      </w:pPr>
-    </w:p>
-    <w:p>
-      <w:pPr>
-        <w:autoSpaceDE w:val="0"/>
-        <w:autoSpaceDN w:val="0"/>
-        <w:adjustRightInd w:val="0"/>
-        <w:spacing w:after="0" w:line="240" w:lineRule="auto"/>
-        <w:rPr>
-          <w:rFonts w:cstheme="minorHAnsi"/>
-        </w:rPr>
-      </w:pPr>
-      <w:r>
-        <w:rPr>
-          <w:noProof/>
-        </w:rPr>
-        <w:drawing>
-          <wp:inline distT="0" distB="0" distL="0" distR="0" wp14:anchorId="0B2D17A0" wp14:editId="5855B41E">
-            <wp:extent cx="5943600" cy="3961482"/>
-            <wp:effectExtent l="0" t="0" r="0" b="1270"/>
-            <wp:docPr id="2" name="Picture 2"/>
-            <wp:cNvGraphicFramePr>
-              <a:graphicFrameLocks xmlns:a="http://schemas.openxmlformats.org/drawingml/2006/main" noChangeAspect="1"/>
-            </wp:cNvGraphicFramePr>
-            <a:graphic xmlns:a="http://schemas.openxmlformats.org/drawingml/2006/main">
-              <a:graphicData uri="http://schemas.openxmlformats.org/drawingml/2006/picture">
-                <pic:pic xmlns:pic="http://schemas.openxmlformats.org/drawingml/2006/picture">
-                  <pic:nvPicPr>
-                    <pic:cNvPr id="0" name="Picture 3"/>
                     <pic:cNvPicPr>
                       <a:picLocks noChangeAspect="1" noChangeArrowheads="1"/>
                     </pic:cNvPicPr>
@@ -866,114 +937,64 @@
           </wp:inline>
         </w:drawing>
       </w:r>
-      <w:r>
+    </w:p>
+    <w:p>
+      <w:pPr>
+        <w:autoSpaceDE w:val="0"/>
+        <w:autoSpaceDN w:val="0"/>
+        <w:adjustRightInd w:val="0"/>
+        <w:spacing w:after="0" w:line="240" w:lineRule="auto"/>
         <w:rPr>
           <w:rFonts w:cstheme="minorHAnsi"/>
           <w:color w:val="4472C4" w:themeColor="accent1"/>
         </w:rPr>
-        <w:t>CatTagSS02</w:t>
-      </w:r>
-      <w:r>
-        <w:rPr>
-          <w:rFonts w:cstheme="minorHAnsi"/>
-        </w:rPr>
-        <w:tab/>
-      </w:r>
-      <w:r>
-        <w:rPr>
-          <w:rFonts w:cstheme="minorHAnsi"/>
-        </w:rPr>
-        <w:tab/>
-      </w:r>
-      <w:r>
-        <w:rPr>
-          <w:rFonts w:cstheme="minorHAnsi"/>
-        </w:rPr>
-        <w:tab/>
-      </w:r>
-      <w:r>
-        <w:rPr>
-          <w:rFonts w:cstheme="minorHAnsi"/>
-        </w:rPr>
-        <w:tab/>
-      </w:r>
-      <w:r>
-        <w:rPr>
-          <w:rFonts w:cstheme="minorHAnsi"/>
-        </w:rPr>
-        <w:tab/>
-      </w:r>
-      <w:r>
-        <w:rPr>
-          <w:rFonts w:cstheme="minorHAnsi"/>
-        </w:rPr>
-        <w:tab/>
-      </w:r>
-      <w:r>
-        <w:rPr>
-          <w:rFonts w:cstheme="minorHAnsi"/>
-        </w:rPr>
-        <w:tab/>
-      </w:r>
-      <w:r>
-        <w:rPr>
-          <w:rFonts w:cstheme="minorHAnsi"/>
-        </w:rPr>
-        <w:tab/>
-      </w:r>
-      <w:r>
-        <w:rPr>
-          <w:rFonts w:cstheme="minorHAnsi"/>
-        </w:rPr>
-        <w:tab/>
-      </w:r>
-      <w:r>
-        <w:rPr>
-          <w:rFonts w:cstheme="minorHAnsi"/>
-        </w:rPr>
-        <w:tab/>
-      </w:r>
-      <w:r>
-        <w:rPr>
-          <w:rFonts w:cstheme="minorHAnsi"/>
-        </w:rPr>
-        <w:tab/>
-      </w:r>
-      <w:r>
-        <w:rPr>
-          <w:rFonts w:cstheme="minorHAnsi"/>
-        </w:rPr>
-        <w:tab/>
-      </w:r>
-      <w:r>
-        <w:rPr>
-          <w:rFonts w:cstheme="minorHAnsi"/>
-        </w:rPr>
-        <w:tab/>
-      </w:r>
-      <w:r>
-        <w:rPr>
-          <w:rFonts w:cstheme="minorHAnsi"/>
-        </w:rPr>
-        <w:tab/>
-      </w:r>
-      <w:r>
-        <w:rPr>
-          <w:rFonts w:cstheme="minorHAnsi"/>
-        </w:rPr>
-        <w:tab/>
-      </w:r>
-    </w:p>
-    <w:p>
-      <w:pPr>
-        <w:rPr>
-          <w:rFonts w:asciiTheme="majorHAnsi" w:eastAsiaTheme="majorEastAsia" w:hAnsiTheme="majorHAnsi" w:cstheme="majorBidi"/>
-          <w:color w:val="2F5496" w:themeColor="accent1" w:themeShade="BF"/>
-          <w:sz w:val="26"/>
-          <w:szCs w:val="26"/>
-        </w:rPr>
-      </w:pPr>
-      <w:r>
+      </w:pPr>
+      <w:r>
+        <w:rPr>
+          <w:rFonts w:cstheme="minorHAnsi"/>
+          <w:color w:val="4472C4" w:themeColor="accent1"/>
+        </w:rPr>
+        <w:t>CatTagSS01</w:t>
+      </w:r>
+    </w:p>
+    <w:p>
+      <w:pPr>
+        <w:autoSpaceDE w:val="0"/>
+        <w:autoSpaceDN w:val="0"/>
+        <w:adjustRightInd w:val="0"/>
+        <w:spacing w:after="0" w:line="240" w:lineRule="auto"/>
+        <w:rPr>
+          <w:rFonts w:cstheme="minorHAnsi"/>
+        </w:rPr>
+      </w:pPr>
+    </w:p>
+    <w:p>
+      <w:pPr>
+        <w:autoSpaceDE w:val="0"/>
+        <w:autoSpaceDN w:val="0"/>
+        <w:adjustRightInd w:val="0"/>
+        <w:spacing w:after="0" w:line="240" w:lineRule="auto"/>
+        <w:rPr>
+          <w:rFonts w:cstheme="minorHAnsi"/>
+        </w:rPr>
+      </w:pPr>
+      <w:r>
+        <w:rPr>
+          <w:rFonts w:cstheme="minorHAnsi"/>
+        </w:rPr>
+        <w:t xml:space="preserve"> </w:t>
+      </w:r>
+    </w:p>
+    <w:p>
+      <w:pPr>
+        <w:rPr>
+          <w:rFonts w:cstheme="minorHAnsi"/>
+        </w:rPr>
+      </w:pPr>
+      <w:r>
+        <w:rPr>
+          <w:rFonts w:cstheme="minorHAnsi"/>
+        </w:rPr>
         <w:br w:type="page"/>
       </w:r>
     </w:p>
@@ -986,13 +1007,7 @@
         <w:t>Making Categories and Tags</w:t>
       </w:r>
       <w:r>
-        <w:t xml:space="preserve"> (</w:t>
-      </w:r>
-      <w:r>
-        <w:t>cont.</w:t>
-      </w:r>
-      <w:r>
-        <w:t>)</w:t>
+        <w:t xml:space="preserve"> (cont.)</w:t>
       </w:r>
     </w:p>
     <w:p/>
@@ -1001,37 +1016,27 @@
         <w:pStyle w:val="Heading2"/>
       </w:pPr>
       <w:r>
-        <w:t>Making Tags</w:t>
-      </w:r>
-    </w:p>
-    <w:p>
-      <w:pPr>
-        <w:autoSpaceDE w:val="0"/>
-        <w:autoSpaceDN w:val="0"/>
-        <w:adjustRightInd w:val="0"/>
-        <w:spacing w:after="0" w:line="240" w:lineRule="auto"/>
-        <w:rPr>
-          <w:rFonts w:cstheme="minorHAnsi"/>
-        </w:rPr>
-      </w:pPr>
-      <w:r>
-        <w:rPr>
-          <w:rFonts w:cstheme="minorHAnsi"/>
-        </w:rPr>
-        <w:t xml:space="preserve">On the side menu, hover over one of your post type denoted by the pin symbol. The *Posts* button is being hovered over, giving a sub-menu (CatTagSS01). Click </w:t>
-      </w:r>
-      <w:r>
-        <w:rPr>
-          <w:rFonts w:cstheme="minorHAnsi"/>
-          <w:i/>
-        </w:rPr>
-        <w:t>Tags</w:t>
-      </w:r>
-      <w:r>
-        <w:rPr>
-          <w:rFonts w:cstheme="minorHAnsi"/>
-        </w:rPr>
-        <w:t xml:space="preserve"> in the sub-menu (CatTagSS01). Type in the name of your new tag under "Name" and </w:t>
+        <w:t>Making Categories</w:t>
+      </w:r>
+      <w:r>
+        <w:t xml:space="preserve"> (cont.)</w:t>
+      </w:r>
+    </w:p>
+    <w:p>
+      <w:pPr>
+        <w:autoSpaceDE w:val="0"/>
+        <w:autoSpaceDN w:val="0"/>
+        <w:adjustRightInd w:val="0"/>
+        <w:spacing w:after="0" w:line="240" w:lineRule="auto"/>
+        <w:rPr>
+          <w:rFonts w:cstheme="minorHAnsi"/>
+        </w:rPr>
+      </w:pPr>
+      <w:r>
+        <w:rPr>
+          <w:rFonts w:cstheme="minorHAnsi"/>
+        </w:rPr>
+        <w:t xml:space="preserve">Type in the name of your new category under "Name" and </w:t>
       </w:r>
       <w:proofErr w:type="gramStart"/>
       <w:r>
@@ -1059,7 +1064,7 @@
         <w:rPr>
           <w:rFonts w:cstheme="minorHAnsi"/>
         </w:rPr>
-        <w:t xml:space="preserve"> under "Slug" (CatTagSS03). You can add in a description for your tag if you want </w:t>
+        <w:t xml:space="preserve"> under "Slug" (CatTagSS02). If you are going to use the Search and Filter plugin for the site, it is probably best to leave the "Parent Category" as "None". You can make each category as a different form of posts on your website (ex. normal posts can be "Uncategorized" while posts from Memphis Docs can be "Archive", letting you filter between normal posts and Memphis Docs posts that contain archive content). You can add in a description for your category if you want </w:t>
       </w:r>
       <w:proofErr w:type="gramStart"/>
       <w:r>
@@ -1073,14 +1078,19 @@
         <w:rPr>
           <w:rFonts w:cstheme="minorHAnsi"/>
         </w:rPr>
-        <w:t xml:space="preserve"> but it is not necessary. Hit "Add New Tag" to make your new tag.</w:t>
-      </w:r>
-      <w:r>
-        <w:rPr>
-          <w:rFonts w:cstheme="minorHAnsi"/>
-        </w:rPr>
-        <w:br/>
-      </w:r>
+        <w:t xml:space="preserve"> but it is not necessary. Hit "Add New Category" to make your new category.</w:t>
+      </w:r>
+    </w:p>
+    <w:p>
+      <w:pPr>
+        <w:autoSpaceDE w:val="0"/>
+        <w:autoSpaceDN w:val="0"/>
+        <w:adjustRightInd w:val="0"/>
+        <w:spacing w:after="0" w:line="240" w:lineRule="auto"/>
+        <w:rPr>
+          <w:rFonts w:cstheme="minorHAnsi"/>
+        </w:rPr>
+      </w:pPr>
     </w:p>
     <w:p>
       <w:pPr>
@@ -1097,10 +1107,10 @@
           <w:noProof/>
         </w:rPr>
         <w:drawing>
-          <wp:inline distT="0" distB="0" distL="0" distR="0" wp14:anchorId="015332FA" wp14:editId="58BE7983">
+          <wp:inline distT="0" distB="0" distL="0" distR="0" wp14:anchorId="0B2D17A0" wp14:editId="5855B41E">
             <wp:extent cx="5943600" cy="3961482"/>
             <wp:effectExtent l="0" t="0" r="0" b="1270"/>
-            <wp:docPr id="3" name="Picture 3"/>
+            <wp:docPr id="2" name="Picture 2"/>
             <wp:cNvGraphicFramePr>
               <a:graphicFrameLocks xmlns:a="http://schemas.openxmlformats.org/drawingml/2006/main" noChangeAspect="1"/>
             </wp:cNvGraphicFramePr>
@@ -1108,7 +1118,7 @@
               <a:graphicData uri="http://schemas.openxmlformats.org/drawingml/2006/picture">
                 <pic:pic xmlns:pic="http://schemas.openxmlformats.org/drawingml/2006/picture">
                   <pic:nvPicPr>
-                    <pic:cNvPr id="0" name="Picture 5"/>
+                    <pic:cNvPr id="0" name="Picture 3"/>
                     <pic:cNvPicPr>
                       <a:picLocks noChangeAspect="1" noChangeArrowheads="1"/>
                     </pic:cNvPicPr>
@@ -1145,41 +1155,114 @@
           </wp:inline>
         </w:drawing>
       </w:r>
-    </w:p>
-    <w:p>
-      <w:pPr>
+      <w:r>
         <w:rPr>
           <w:rFonts w:cstheme="minorHAnsi"/>
           <w:color w:val="4472C4" w:themeColor="accent1"/>
         </w:rPr>
-      </w:pPr>
-      <w:r>
-        <w:rPr>
-          <w:rFonts w:cstheme="minorHAnsi"/>
-          <w:color w:val="4472C4" w:themeColor="accent1"/>
-        </w:rPr>
-        <w:t>CatTagSS0</w:t>
-      </w:r>
-      <w:r>
-        <w:rPr>
-          <w:rFonts w:cstheme="minorHAnsi"/>
-          <w:color w:val="4472C4" w:themeColor="accent1"/>
-        </w:rPr>
-        <w:t>3</w:t>
-      </w:r>
-    </w:p>
-    <w:p>
-      <w:pPr>
-        <w:rPr>
-          <w:rFonts w:cstheme="minorHAnsi"/>
-          <w:color w:val="4472C4" w:themeColor="accent1"/>
-        </w:rPr>
-      </w:pPr>
-      <w:r>
-        <w:rPr>
-          <w:rFonts w:cstheme="minorHAnsi"/>
-          <w:color w:val="4472C4" w:themeColor="accent1"/>
-        </w:rPr>
+        <w:t>CatTagSS02</w:t>
+      </w:r>
+      <w:r>
+        <w:rPr>
+          <w:rFonts w:cstheme="minorHAnsi"/>
+        </w:rPr>
+        <w:tab/>
+      </w:r>
+      <w:r>
+        <w:rPr>
+          <w:rFonts w:cstheme="minorHAnsi"/>
+        </w:rPr>
+        <w:tab/>
+      </w:r>
+      <w:r>
+        <w:rPr>
+          <w:rFonts w:cstheme="minorHAnsi"/>
+        </w:rPr>
+        <w:tab/>
+      </w:r>
+      <w:r>
+        <w:rPr>
+          <w:rFonts w:cstheme="minorHAnsi"/>
+        </w:rPr>
+        <w:tab/>
+      </w:r>
+      <w:r>
+        <w:rPr>
+          <w:rFonts w:cstheme="minorHAnsi"/>
+        </w:rPr>
+        <w:tab/>
+      </w:r>
+      <w:r>
+        <w:rPr>
+          <w:rFonts w:cstheme="minorHAnsi"/>
+        </w:rPr>
+        <w:tab/>
+      </w:r>
+      <w:r>
+        <w:rPr>
+          <w:rFonts w:cstheme="minorHAnsi"/>
+        </w:rPr>
+        <w:tab/>
+      </w:r>
+      <w:r>
+        <w:rPr>
+          <w:rFonts w:cstheme="minorHAnsi"/>
+        </w:rPr>
+        <w:tab/>
+      </w:r>
+      <w:r>
+        <w:rPr>
+          <w:rFonts w:cstheme="minorHAnsi"/>
+        </w:rPr>
+        <w:tab/>
+      </w:r>
+      <w:r>
+        <w:rPr>
+          <w:rFonts w:cstheme="minorHAnsi"/>
+        </w:rPr>
+        <w:tab/>
+      </w:r>
+      <w:r>
+        <w:rPr>
+          <w:rFonts w:cstheme="minorHAnsi"/>
+        </w:rPr>
+        <w:tab/>
+      </w:r>
+      <w:r>
+        <w:rPr>
+          <w:rFonts w:cstheme="minorHAnsi"/>
+        </w:rPr>
+        <w:tab/>
+      </w:r>
+      <w:r>
+        <w:rPr>
+          <w:rFonts w:cstheme="minorHAnsi"/>
+        </w:rPr>
+        <w:tab/>
+      </w:r>
+      <w:r>
+        <w:rPr>
+          <w:rFonts w:cstheme="minorHAnsi"/>
+        </w:rPr>
+        <w:tab/>
+      </w:r>
+      <w:r>
+        <w:rPr>
+          <w:rFonts w:cstheme="minorHAnsi"/>
+        </w:rPr>
+        <w:tab/>
+      </w:r>
+    </w:p>
+    <w:p>
+      <w:pPr>
+        <w:rPr>
+          <w:rFonts w:asciiTheme="majorHAnsi" w:eastAsiaTheme="majorEastAsia" w:hAnsiTheme="majorHAnsi" w:cstheme="majorBidi"/>
+          <w:color w:val="2F5496" w:themeColor="accent1" w:themeShade="BF"/>
+          <w:sz w:val="26"/>
+          <w:szCs w:val="26"/>
+        </w:rPr>
+      </w:pPr>
+      <w:r>
         <w:br w:type="page"/>
       </w:r>
     </w:p>
@@ -1189,303 +1272,104 @@
       </w:pPr>
       <w:r>
         <w:lastRenderedPageBreak/>
-        <w:t>Adding Plugins to WordPress</w:t>
-      </w:r>
-    </w:p>
+        <w:t>Making Categories and Tags</w:t>
+      </w:r>
+      <w:r>
+        <w:t xml:space="preserve"> (</w:t>
+      </w:r>
+      <w:r>
+        <w:t>cont.</w:t>
+      </w:r>
+      <w:r>
+        <w:t>)</w:t>
+      </w:r>
+    </w:p>
+    <w:p/>
     <w:p>
       <w:pPr>
         <w:pStyle w:val="Heading2"/>
-        <w:ind w:firstLine="720"/>
-      </w:pPr>
-      <w:r>
-        <w:t>Installation</w:t>
-      </w:r>
-    </w:p>
-    <w:p>
-      <w:pPr>
-        <w:autoSpaceDE w:val="0"/>
-        <w:autoSpaceDN w:val="0"/>
-        <w:adjustRightInd w:val="0"/>
-        <w:spacing w:after="0" w:line="240" w:lineRule="auto"/>
-        <w:rPr>
-          <w:rFonts w:cstheme="minorHAnsi"/>
-        </w:rPr>
-      </w:pPr>
-      <w:r>
-        <w:rPr>
-          <w:rFonts w:cstheme="minorHAnsi"/>
-        </w:rPr>
-        <w:t>The easiest way of installing a WordPress plugin is to use the plugin search. The only downside of this option is that a plugin must be in the WordPress plugin directory which is limited to only free plugins.</w:t>
-      </w:r>
-    </w:p>
-    <w:p>
-      <w:pPr>
-        <w:autoSpaceDE w:val="0"/>
-        <w:autoSpaceDN w:val="0"/>
-        <w:adjustRightInd w:val="0"/>
-        <w:spacing w:after="0" w:line="240" w:lineRule="auto"/>
-        <w:rPr>
-          <w:rFonts w:cstheme="minorHAnsi"/>
-        </w:rPr>
-      </w:pPr>
-      <w:r>
-        <w:rPr>
-          <w:rFonts w:cstheme="minorHAnsi"/>
-        </w:rPr>
-        <w:t>First thing you need to do is go to your WordPress admin area and click on Plugins Add New.</w:t>
-      </w:r>
-    </w:p>
-    <w:p>
-      <w:pPr>
-        <w:autoSpaceDE w:val="0"/>
-        <w:autoSpaceDN w:val="0"/>
-        <w:adjustRightInd w:val="0"/>
-        <w:spacing w:after="0" w:line="240" w:lineRule="auto"/>
-        <w:rPr>
-          <w:rFonts w:cstheme="minorHAnsi"/>
-        </w:rPr>
-      </w:pPr>
-      <w:r>
-        <w:rPr>
-          <w:rFonts w:cstheme="minorHAnsi"/>
-        </w:rPr>
-        <w:t>Find the plugin by typing the plugin name or the functionality you are looking for. After that, you will see a bunch of listing.</w:t>
-      </w:r>
-    </w:p>
-    <w:p>
-      <w:pPr>
-        <w:autoSpaceDE w:val="0"/>
-        <w:autoSpaceDN w:val="0"/>
-        <w:adjustRightInd w:val="0"/>
-        <w:spacing w:after="0" w:line="240" w:lineRule="auto"/>
-        <w:rPr>
-          <w:rFonts w:cstheme="minorHAnsi"/>
-        </w:rPr>
-      </w:pPr>
-      <w:r>
-        <w:rPr>
-          <w:rFonts w:cstheme="minorHAnsi"/>
-        </w:rPr>
-        <w:t xml:space="preserve">You can pick the plugin that is best for you and click the </w:t>
-      </w:r>
-      <w:r>
-        <w:rPr>
-          <w:rFonts w:cstheme="minorHAnsi"/>
-        </w:rPr>
-        <w:t>“</w:t>
-      </w:r>
-      <w:r>
-        <w:rPr>
-          <w:rFonts w:cstheme="minorHAnsi"/>
-        </w:rPr>
-        <w:t>Install Now</w:t>
-      </w:r>
-      <w:r>
-        <w:rPr>
-          <w:rFonts w:cstheme="minorHAnsi"/>
-        </w:rPr>
-        <w:t xml:space="preserve">” </w:t>
-      </w:r>
-      <w:r>
-        <w:rPr>
-          <w:rFonts w:cstheme="minorHAnsi"/>
-        </w:rPr>
-        <w:t>button.</w:t>
-      </w:r>
-    </w:p>
-    <w:p>
-      <w:pPr>
-        <w:autoSpaceDE w:val="0"/>
-        <w:autoSpaceDN w:val="0"/>
-        <w:adjustRightInd w:val="0"/>
-        <w:spacing w:after="0" w:line="240" w:lineRule="auto"/>
-        <w:rPr>
-          <w:rFonts w:cstheme="minorHAnsi"/>
-        </w:rPr>
-      </w:pPr>
-      <w:r>
-        <w:rPr>
-          <w:rFonts w:cstheme="minorHAnsi"/>
-        </w:rPr>
-        <w:t>WordPress will now download and install the plugin for you. After this, you will see the success message with a link to activate the plugin or return to plugin installer.</w:t>
-      </w:r>
-    </w:p>
-    <w:p>
-      <w:pPr>
-        <w:autoSpaceDE w:val="0"/>
-        <w:autoSpaceDN w:val="0"/>
-        <w:adjustRightInd w:val="0"/>
-        <w:spacing w:after="0" w:line="240" w:lineRule="auto"/>
-        <w:rPr>
-          <w:rFonts w:cstheme="minorHAnsi"/>
-        </w:rPr>
-      </w:pPr>
-      <w:r>
-        <w:rPr>
-          <w:rFonts w:cstheme="minorHAnsi"/>
-        </w:rPr>
-        <w:t xml:space="preserve">A WordPress plugin can be installed on your site, but it will not work unless you activate it. </w:t>
+      </w:pPr>
+      <w:r>
+        <w:t>Making Tags</w:t>
+      </w:r>
+    </w:p>
+    <w:p>
+      <w:pPr>
+        <w:autoSpaceDE w:val="0"/>
+        <w:autoSpaceDN w:val="0"/>
+        <w:adjustRightInd w:val="0"/>
+        <w:spacing w:after="0" w:line="240" w:lineRule="auto"/>
+        <w:rPr>
+          <w:rFonts w:cstheme="minorHAnsi"/>
+        </w:rPr>
+      </w:pPr>
+      <w:r>
+        <w:rPr>
+          <w:rFonts w:cstheme="minorHAnsi"/>
+        </w:rPr>
+        <w:t xml:space="preserve">On the side menu, hover over one of your post type denoted by the pin symbol. The *Posts* button is being hovered over, giving a sub-menu (CatTagSS01). Click </w:t>
+      </w:r>
+      <w:r>
+        <w:rPr>
+          <w:rFonts w:cstheme="minorHAnsi"/>
+          <w:i/>
+        </w:rPr>
+        <w:t>Tags</w:t>
+      </w:r>
+      <w:r>
+        <w:rPr>
+          <w:rFonts w:cstheme="minorHAnsi"/>
+        </w:rPr>
+        <w:t xml:space="preserve"> in the sub-menu (CatTagSS01). Type in the name of your new tag under "Name" and </w:t>
       </w:r>
       <w:proofErr w:type="gramStart"/>
       <w:r>
         <w:rPr>
           <w:rFonts w:cstheme="minorHAnsi"/>
         </w:rPr>
-        <w:t>So</w:t>
+        <w:t>a short version</w:t>
       </w:r>
       <w:proofErr w:type="gramEnd"/>
       <w:r>
         <w:rPr>
           <w:rFonts w:cstheme="minorHAnsi"/>
         </w:rPr>
-        <w:t xml:space="preserve"> go ahead and click on the activate plugin link to activate the plugin on your WordPress site.</w:t>
-      </w:r>
-    </w:p>
-    <w:p>
-      <w:pPr>
-        <w:autoSpaceDE w:val="0"/>
-        <w:autoSpaceDN w:val="0"/>
-        <w:adjustRightInd w:val="0"/>
-        <w:spacing w:after="0" w:line="240" w:lineRule="auto"/>
-        <w:rPr>
-          <w:rFonts w:cstheme="minorHAnsi"/>
-        </w:rPr>
-      </w:pPr>
-      <w:r>
-        <w:rPr>
-          <w:rFonts w:cstheme="minorHAnsi"/>
-        </w:rPr>
-        <w:t>That</w:t>
-      </w:r>
-      <w:r>
-        <w:rPr>
-          <w:rFonts w:cstheme="minorHAnsi"/>
-        </w:rPr>
-        <w:t>’</w:t>
-      </w:r>
-      <w:r>
-        <w:rPr>
-          <w:rFonts w:cstheme="minorHAnsi"/>
-        </w:rPr>
-        <w:t>s all, you have successfully installed your first WordPress plugin.</w:t>
-      </w:r>
-    </w:p>
-    <w:p>
-      <w:pPr>
-        <w:autoSpaceDE w:val="0"/>
-        <w:autoSpaceDN w:val="0"/>
-        <w:adjustRightInd w:val="0"/>
-        <w:spacing w:after="0" w:line="240" w:lineRule="auto"/>
-        <w:rPr>
-          <w:rFonts w:cstheme="minorHAnsi"/>
-        </w:rPr>
-      </w:pPr>
-      <w:r>
-        <w:rPr>
-          <w:rFonts w:cstheme="minorHAnsi"/>
-        </w:rPr>
-        <w:t xml:space="preserve">The next step is to configure the plugin settings. </w:t>
-      </w:r>
-    </w:p>
-    <w:p>
-      <w:pPr>
-        <w:autoSpaceDE w:val="0"/>
-        <w:autoSpaceDN w:val="0"/>
-        <w:adjustRightInd w:val="0"/>
-        <w:spacing w:after="0" w:line="240" w:lineRule="auto"/>
-        <w:rPr>
-          <w:rFonts w:cstheme="minorHAnsi"/>
-        </w:rPr>
-      </w:pPr>
-    </w:p>
-    <w:p>
-      <w:pPr>
-        <w:pStyle w:val="Heading2"/>
-        <w:ind w:firstLine="720"/>
-      </w:pPr>
-      <w:r>
-        <w:t>Configuration</w:t>
-      </w:r>
-    </w:p>
-    <w:p>
-      <w:pPr>
-        <w:pStyle w:val="Heading3"/>
-      </w:pPr>
-      <w:r>
-        <w:t>Add Search to Menu</w:t>
-      </w:r>
-    </w:p>
-    <w:p>
-      <w:pPr>
-        <w:autoSpaceDE w:val="0"/>
-        <w:autoSpaceDN w:val="0"/>
-        <w:adjustRightInd w:val="0"/>
-        <w:spacing w:after="0" w:line="240" w:lineRule="auto"/>
-        <w:rPr>
-          <w:rFonts w:cstheme="minorHAnsi"/>
-        </w:rPr>
-      </w:pPr>
-      <w:r>
-        <w:rPr>
-          <w:rFonts w:cstheme="minorHAnsi"/>
-        </w:rPr>
-        <w:t xml:space="preserve">Once you have the Add Search to Menu plugin activated, hover over </w:t>
-      </w:r>
-      <w:r>
-        <w:rPr>
-          <w:rFonts w:cstheme="minorHAnsi"/>
-          <w:i/>
-        </w:rPr>
-        <w:t>Settings</w:t>
-      </w:r>
-      <w:r>
-        <w:rPr>
-          <w:rFonts w:cstheme="minorHAnsi"/>
-        </w:rPr>
-        <w:t xml:space="preserve"> and click on </w:t>
-      </w:r>
-      <w:r>
-        <w:rPr>
-          <w:rFonts w:cstheme="minorHAnsi"/>
-          <w:i/>
-        </w:rPr>
-        <w:t>Add Search to Menu</w:t>
-      </w:r>
-      <w:r>
-        <w:rPr>
-          <w:rFonts w:cstheme="minorHAnsi"/>
-        </w:rPr>
-        <w:t xml:space="preserve"> </w:t>
-      </w:r>
-      <w:r>
-        <w:rPr>
-          <w:rFonts w:cstheme="minorHAnsi"/>
-        </w:rPr>
-        <w:t>(SearchMenuSS</w:t>
-      </w:r>
-      <w:r>
-        <w:rPr>
-          <w:rFonts w:cstheme="minorHAnsi"/>
-        </w:rPr>
-        <w:t>01</w:t>
-      </w:r>
-      <w:r>
-        <w:rPr>
-          <w:rFonts w:cstheme="minorHAnsi"/>
-        </w:rPr>
-        <w:t xml:space="preserve">). </w:t>
-      </w:r>
-    </w:p>
-    <w:p>
-      <w:pPr>
-        <w:autoSpaceDE w:val="0"/>
-        <w:autoSpaceDN w:val="0"/>
-        <w:adjustRightInd w:val="0"/>
-        <w:spacing w:after="0" w:line="240" w:lineRule="auto"/>
-        <w:rPr>
-          <w:rFonts w:cstheme="minorHAnsi"/>
-        </w:rPr>
-      </w:pPr>
+        <w:t xml:space="preserve"> of the name for the </w:t>
+      </w:r>
+      <w:proofErr w:type="spellStart"/>
+      <w:r>
+        <w:rPr>
+          <w:rFonts w:cstheme="minorHAnsi"/>
+        </w:rPr>
+        <w:t>url</w:t>
+      </w:r>
+      <w:proofErr w:type="spellEnd"/>
+      <w:r>
+        <w:rPr>
+          <w:rFonts w:cstheme="minorHAnsi"/>
+        </w:rPr>
+        <w:t xml:space="preserve"> under "Slug" (CatTagSS03). You can add in a description for your tag if you want </w:t>
+      </w:r>
+      <w:proofErr w:type="gramStart"/>
+      <w:r>
+        <w:rPr>
+          <w:rFonts w:cstheme="minorHAnsi"/>
+        </w:rPr>
+        <w:t>to</w:t>
+      </w:r>
+      <w:proofErr w:type="gramEnd"/>
+      <w:r>
+        <w:rPr>
+          <w:rFonts w:cstheme="minorHAnsi"/>
+        </w:rPr>
+        <w:t xml:space="preserve"> but it is not necessary. Hit "Add New Tag" to make your new tag.</w:t>
+      </w:r>
+      <w:r>
+        <w:rPr>
+          <w:rFonts w:cstheme="minorHAnsi"/>
+        </w:rPr>
+        <w:br/>
+      </w:r>
     </w:p>
     <w:p>
       <w:pPr>
@@ -1502,10 +1386,10 @@
           <w:noProof/>
         </w:rPr>
         <w:drawing>
-          <wp:inline distT="0" distB="0" distL="0" distR="0" wp14:anchorId="56647E51" wp14:editId="2F291DCA">
+          <wp:inline distT="0" distB="0" distL="0" distR="0" wp14:anchorId="015332FA" wp14:editId="58BE7983">
             <wp:extent cx="5943600" cy="3961482"/>
             <wp:effectExtent l="0" t="0" r="0" b="1270"/>
-            <wp:docPr id="5" name="Picture 5"/>
+            <wp:docPr id="3" name="Picture 3"/>
             <wp:cNvGraphicFramePr>
               <a:graphicFrameLocks xmlns:a="http://schemas.openxmlformats.org/drawingml/2006/main" noChangeAspect="1"/>
             </wp:cNvGraphicFramePr>
@@ -1513,7 +1397,7 @@
               <a:graphicData uri="http://schemas.openxmlformats.org/drawingml/2006/picture">
                 <pic:pic xmlns:pic="http://schemas.openxmlformats.org/drawingml/2006/picture">
                   <pic:nvPicPr>
-                    <pic:cNvPr id="0" name="Picture 8"/>
+                    <pic:cNvPr id="0" name="Picture 5"/>
                     <pic:cNvPicPr>
                       <a:picLocks noChangeAspect="1" noChangeArrowheads="1"/>
                     </pic:cNvPicPr>
@@ -1553,10 +1437,6 @@
     </w:p>
     <w:p>
       <w:pPr>
-        <w:autoSpaceDE w:val="0"/>
-        <w:autoSpaceDN w:val="0"/>
-        <w:adjustRightInd w:val="0"/>
-        <w:spacing w:after="0" w:line="240" w:lineRule="auto"/>
         <w:rPr>
           <w:rFonts w:cstheme="minorHAnsi"/>
           <w:color w:val="4472C4" w:themeColor="accent1"/>
@@ -1567,37 +1447,167 @@
           <w:rFonts w:cstheme="minorHAnsi"/>
           <w:color w:val="4472C4" w:themeColor="accent1"/>
         </w:rPr>
-        <w:t>SearchMenuSS01</w:t>
-      </w:r>
-    </w:p>
-    <w:p>
-      <w:pPr>
-        <w:autoSpaceDE w:val="0"/>
-        <w:autoSpaceDN w:val="0"/>
-        <w:adjustRightInd w:val="0"/>
-        <w:spacing w:after="0" w:line="240" w:lineRule="auto"/>
-        <w:rPr>
-          <w:rFonts w:cstheme="minorHAnsi"/>
-        </w:rPr>
-      </w:pPr>
+        <w:t>CatTagSS0</w:t>
+      </w:r>
+      <w:r>
+        <w:rPr>
+          <w:rFonts w:cstheme="minorHAnsi"/>
+          <w:color w:val="4472C4" w:themeColor="accent1"/>
+        </w:rPr>
+        <w:t>3</w:t>
+      </w:r>
+    </w:p>
+    <w:p>
+      <w:pPr>
+        <w:rPr>
+          <w:rFonts w:cstheme="minorHAnsi"/>
+          <w:color w:val="4472C4" w:themeColor="accent1"/>
+        </w:rPr>
+      </w:pPr>
+      <w:r>
+        <w:rPr>
+          <w:rFonts w:cstheme="minorHAnsi"/>
+          <w:color w:val="4472C4" w:themeColor="accent1"/>
+        </w:rPr>
+        <w:br w:type="page"/>
+      </w:r>
     </w:p>
     <w:p>
       <w:pPr>
         <w:pStyle w:val="Heading1"/>
         <w:rPr>
+          <w:rFonts w:asciiTheme="minorHAnsi" w:hAnsiTheme="minorHAnsi" w:cstheme="minorHAnsi"/>
           <w:sz w:val="22"/>
           <w:szCs w:val="22"/>
         </w:rPr>
       </w:pPr>
       <w:r>
         <w:lastRenderedPageBreak/>
+        <w:t>Changing Social Media Links</w:t>
+      </w:r>
+      <w:r>
+        <w:br/>
+      </w:r>
+    </w:p>
+    <w:p>
+      <w:pPr>
+        <w:autoSpaceDE w:val="0"/>
+        <w:autoSpaceDN w:val="0"/>
+        <w:adjustRightInd w:val="0"/>
+        <w:spacing w:after="0" w:line="240" w:lineRule="auto"/>
+        <w:rPr>
+          <w:rFonts w:cstheme="minorHAnsi"/>
+        </w:rPr>
+      </w:pPr>
+      <w:r>
+        <w:rPr>
+          <w:rFonts w:cstheme="minorHAnsi"/>
+        </w:rPr>
+        <w:t xml:space="preserve">1. Log into the admin of your </w:t>
+      </w:r>
+      <w:proofErr w:type="spellStart"/>
+      <w:r>
+        <w:rPr>
+          <w:rFonts w:cstheme="minorHAnsi"/>
+        </w:rPr>
+        <w:t>Wordpress</w:t>
+      </w:r>
+      <w:proofErr w:type="spellEnd"/>
+      <w:r>
+        <w:rPr>
+          <w:rFonts w:cstheme="minorHAnsi"/>
+        </w:rPr>
+        <w:t xml:space="preserve"> Site</w:t>
+      </w:r>
+    </w:p>
+    <w:p>
+      <w:pPr>
+        <w:autoSpaceDE w:val="0"/>
+        <w:autoSpaceDN w:val="0"/>
+        <w:adjustRightInd w:val="0"/>
+        <w:spacing w:after="0" w:line="240" w:lineRule="auto"/>
+        <w:rPr>
+          <w:rFonts w:cstheme="minorHAnsi"/>
+        </w:rPr>
+      </w:pPr>
+      <w:r>
+        <w:rPr>
+          <w:rFonts w:cstheme="minorHAnsi"/>
+        </w:rPr>
+        <w:t>2. Click on Appearance in the left sidebar</w:t>
+      </w:r>
+    </w:p>
+    <w:p>
+      <w:pPr>
+        <w:autoSpaceDE w:val="0"/>
+        <w:autoSpaceDN w:val="0"/>
+        <w:adjustRightInd w:val="0"/>
+        <w:spacing w:after="0" w:line="240" w:lineRule="auto"/>
+        <w:rPr>
+          <w:rFonts w:cstheme="minorHAnsi"/>
+        </w:rPr>
+      </w:pPr>
+      <w:r>
+        <w:rPr>
+          <w:rFonts w:cstheme="minorHAnsi"/>
+        </w:rPr>
+        <w:t>3. Navigate to the sub-option named Themes</w:t>
+      </w:r>
+    </w:p>
+    <w:p>
+      <w:pPr>
+        <w:autoSpaceDE w:val="0"/>
+        <w:autoSpaceDN w:val="0"/>
+        <w:adjustRightInd w:val="0"/>
+        <w:spacing w:after="0" w:line="240" w:lineRule="auto"/>
+        <w:rPr>
+          <w:rFonts w:cstheme="minorHAnsi"/>
+        </w:rPr>
+      </w:pPr>
+      <w:r>
+        <w:rPr>
+          <w:rFonts w:cstheme="minorHAnsi"/>
+        </w:rPr>
+        <w:t>4. Click the section labeled Footer Social Links</w:t>
+      </w:r>
+    </w:p>
+    <w:p>
+      <w:pPr>
+        <w:autoSpaceDE w:val="0"/>
+        <w:autoSpaceDN w:val="0"/>
+        <w:adjustRightInd w:val="0"/>
+        <w:spacing w:after="0" w:line="240" w:lineRule="auto"/>
+        <w:rPr>
+          <w:rFonts w:cstheme="minorHAnsi"/>
+        </w:rPr>
+      </w:pPr>
+      <w:r>
+        <w:rPr>
+          <w:rFonts w:cstheme="minorHAnsi"/>
+        </w:rPr>
+        <w:t>5. Change website address</w:t>
+      </w:r>
+    </w:p>
+    <w:p>
+      <w:pPr>
+        <w:rPr>
+          <w:rFonts w:asciiTheme="majorHAnsi" w:eastAsiaTheme="majorEastAsia" w:hAnsiTheme="majorHAnsi" w:cstheme="majorBidi"/>
+          <w:color w:val="2F5496" w:themeColor="accent1" w:themeShade="BF"/>
+          <w:sz w:val="32"/>
+          <w:szCs w:val="32"/>
+        </w:rPr>
+      </w:pPr>
+      <w:r>
+        <w:br w:type="page"/>
+      </w:r>
+    </w:p>
+    <w:p>
+      <w:pPr>
+        <w:pStyle w:val="Heading1"/>
+      </w:pPr>
+      <w:r>
+        <w:lastRenderedPageBreak/>
         <w:t>Adding Plugins to WordPress</w:t>
-      </w:r>
-      <w:r>
-        <w:t xml:space="preserve"> (cont.)</w:t>
-      </w:r>
-      <w:r>
-        <w:br/>
       </w:r>
     </w:p>
     <w:p>
@@ -1606,11 +1616,214 @@
         <w:ind w:firstLine="720"/>
       </w:pPr>
       <w:r>
+        <w:t>Installation</w:t>
+      </w:r>
+    </w:p>
+    <w:p>
+      <w:pPr>
+        <w:autoSpaceDE w:val="0"/>
+        <w:autoSpaceDN w:val="0"/>
+        <w:adjustRightInd w:val="0"/>
+        <w:spacing w:after="0" w:line="240" w:lineRule="auto"/>
+        <w:rPr>
+          <w:rFonts w:cstheme="minorHAnsi"/>
+        </w:rPr>
+      </w:pPr>
+      <w:r>
+        <w:rPr>
+          <w:rFonts w:cstheme="minorHAnsi"/>
+        </w:rPr>
+        <w:t>The easiest way of installing a WordPress plugin is to use the plugin search. The only downside of this option is that a plugin must be in the WordPress plugin directory which is limited to only free plugins.</w:t>
+      </w:r>
+    </w:p>
+    <w:p>
+      <w:pPr>
+        <w:autoSpaceDE w:val="0"/>
+        <w:autoSpaceDN w:val="0"/>
+        <w:adjustRightInd w:val="0"/>
+        <w:spacing w:after="0" w:line="240" w:lineRule="auto"/>
+        <w:rPr>
+          <w:rFonts w:cstheme="minorHAnsi"/>
+        </w:rPr>
+      </w:pPr>
+      <w:r>
+        <w:rPr>
+          <w:rFonts w:cstheme="minorHAnsi"/>
+        </w:rPr>
+        <w:t>First thing you need to do is go to your WordPress admin area and click on Plugins Add New.</w:t>
+      </w:r>
+    </w:p>
+    <w:p>
+      <w:pPr>
+        <w:autoSpaceDE w:val="0"/>
+        <w:autoSpaceDN w:val="0"/>
+        <w:adjustRightInd w:val="0"/>
+        <w:spacing w:after="0" w:line="240" w:lineRule="auto"/>
+        <w:rPr>
+          <w:rFonts w:cstheme="minorHAnsi"/>
+        </w:rPr>
+      </w:pPr>
+      <w:r>
+        <w:rPr>
+          <w:rFonts w:cstheme="minorHAnsi"/>
+        </w:rPr>
+        <w:t>Find the plugin by typing the plugin name or the functionality you are looking for. After that, you will see a bunch of listing.</w:t>
+      </w:r>
+    </w:p>
+    <w:p>
+      <w:pPr>
+        <w:autoSpaceDE w:val="0"/>
+        <w:autoSpaceDN w:val="0"/>
+        <w:adjustRightInd w:val="0"/>
+        <w:spacing w:after="0" w:line="240" w:lineRule="auto"/>
+        <w:rPr>
+          <w:rFonts w:cstheme="minorHAnsi"/>
+        </w:rPr>
+      </w:pPr>
+      <w:r>
+        <w:rPr>
+          <w:rFonts w:cstheme="minorHAnsi"/>
+        </w:rPr>
+        <w:t xml:space="preserve">You can pick the plugin that is best for you and click the </w:t>
+      </w:r>
+      <w:r>
+        <w:rPr>
+          <w:rFonts w:cstheme="minorHAnsi"/>
+        </w:rPr>
+        <w:t>“</w:t>
+      </w:r>
+      <w:r>
+        <w:rPr>
+          <w:rFonts w:cstheme="minorHAnsi"/>
+        </w:rPr>
+        <w:t>Install Now</w:t>
+      </w:r>
+      <w:r>
+        <w:rPr>
+          <w:rFonts w:cstheme="minorHAnsi"/>
+        </w:rPr>
+        <w:t xml:space="preserve">” </w:t>
+      </w:r>
+      <w:r>
+        <w:rPr>
+          <w:rFonts w:cstheme="minorHAnsi"/>
+        </w:rPr>
+        <w:t>button.</w:t>
+      </w:r>
+    </w:p>
+    <w:p>
+      <w:pPr>
+        <w:autoSpaceDE w:val="0"/>
+        <w:autoSpaceDN w:val="0"/>
+        <w:adjustRightInd w:val="0"/>
+        <w:spacing w:after="0" w:line="240" w:lineRule="auto"/>
+        <w:rPr>
+          <w:rFonts w:cstheme="minorHAnsi"/>
+        </w:rPr>
+      </w:pPr>
+      <w:r>
+        <w:rPr>
+          <w:rFonts w:cstheme="minorHAnsi"/>
+        </w:rPr>
+        <w:t>WordPress will now download and install the plugin for you. After this, you will see the success message with a link to activate the plugin or return to plugin installer.</w:t>
+      </w:r>
+    </w:p>
+    <w:p>
+      <w:pPr>
+        <w:autoSpaceDE w:val="0"/>
+        <w:autoSpaceDN w:val="0"/>
+        <w:adjustRightInd w:val="0"/>
+        <w:spacing w:after="0" w:line="240" w:lineRule="auto"/>
+        <w:rPr>
+          <w:rFonts w:cstheme="minorHAnsi"/>
+        </w:rPr>
+      </w:pPr>
+      <w:r>
+        <w:rPr>
+          <w:rFonts w:cstheme="minorHAnsi"/>
+        </w:rPr>
+        <w:t xml:space="preserve">A WordPress plugin can be installed on your site, but it will not work unless you activate it. </w:t>
+      </w:r>
+      <w:proofErr w:type="gramStart"/>
+      <w:r>
+        <w:rPr>
+          <w:rFonts w:cstheme="minorHAnsi"/>
+        </w:rPr>
+        <w:t>So</w:t>
+      </w:r>
+      <w:proofErr w:type="gramEnd"/>
+      <w:r>
+        <w:rPr>
+          <w:rFonts w:cstheme="minorHAnsi"/>
+        </w:rPr>
+        <w:t xml:space="preserve"> go ahead and click on the activate plugin link to activate the plugin on your WordPress site.</w:t>
+      </w:r>
+    </w:p>
+    <w:p>
+      <w:pPr>
+        <w:autoSpaceDE w:val="0"/>
+        <w:autoSpaceDN w:val="0"/>
+        <w:adjustRightInd w:val="0"/>
+        <w:spacing w:after="0" w:line="240" w:lineRule="auto"/>
+        <w:rPr>
+          <w:rFonts w:cstheme="minorHAnsi"/>
+        </w:rPr>
+      </w:pPr>
+      <w:r>
+        <w:rPr>
+          <w:rFonts w:cstheme="minorHAnsi"/>
+        </w:rPr>
+        <w:t>That</w:t>
+      </w:r>
+      <w:r>
+        <w:rPr>
+          <w:rFonts w:cstheme="minorHAnsi"/>
+        </w:rPr>
+        <w:t>’</w:t>
+      </w:r>
+      <w:r>
+        <w:rPr>
+          <w:rFonts w:cstheme="minorHAnsi"/>
+        </w:rPr>
+        <w:t>s all, you have successfully installed your first WordPress plugin.</w:t>
+      </w:r>
+    </w:p>
+    <w:p>
+      <w:pPr>
+        <w:autoSpaceDE w:val="0"/>
+        <w:autoSpaceDN w:val="0"/>
+        <w:adjustRightInd w:val="0"/>
+        <w:spacing w:after="0" w:line="240" w:lineRule="auto"/>
+        <w:rPr>
+          <w:rFonts w:cstheme="minorHAnsi"/>
+        </w:rPr>
+      </w:pPr>
+      <w:r>
+        <w:rPr>
+          <w:rFonts w:cstheme="minorHAnsi"/>
+        </w:rPr>
+        <w:t xml:space="preserve">The next step is to configure the plugin settings. </w:t>
+      </w:r>
+    </w:p>
+    <w:p>
+      <w:pPr>
+        <w:autoSpaceDE w:val="0"/>
+        <w:autoSpaceDN w:val="0"/>
+        <w:adjustRightInd w:val="0"/>
+        <w:spacing w:after="0" w:line="240" w:lineRule="auto"/>
+        <w:rPr>
+          <w:rFonts w:cstheme="minorHAnsi"/>
+        </w:rPr>
+      </w:pPr>
+    </w:p>
+    <w:p>
+      <w:pPr>
+        <w:pStyle w:val="Heading2"/>
+        <w:ind w:firstLine="720"/>
+      </w:pPr>
+      <w:r>
         <w:t>Configuration</w:t>
       </w:r>
-      <w:r>
-        <w:t xml:space="preserve"> (cont.)</w:t>
-      </w:r>
     </w:p>
     <w:p>
       <w:pPr>
@@ -1619,68 +1832,87 @@
       <w:r>
         <w:t>Add Search to Menu</w:t>
       </w:r>
-      <w:r>
-        <w:t xml:space="preserve"> (cont.)</w:t>
-      </w:r>
-    </w:p>
-    <w:p>
-      <w:pPr>
-        <w:autoSpaceDE w:val="0"/>
-        <w:autoSpaceDN w:val="0"/>
-        <w:adjustRightInd w:val="0"/>
-        <w:spacing w:after="0" w:line="240" w:lineRule="auto"/>
-        <w:rPr>
-          <w:rFonts w:cstheme="minorHAnsi"/>
-        </w:rPr>
-      </w:pPr>
-      <w:r>
-        <w:rPr>
-          <w:rFonts w:cstheme="minorHAnsi"/>
-        </w:rPr>
-        <w:t>Choose the menus you'd like the search bar to be on and the post types you want the search bar to search through when used (SearchMenuSS</w:t>
-      </w:r>
-      <w:r>
-        <w:rPr>
-          <w:rFonts w:cstheme="minorHAnsi"/>
-        </w:rPr>
-        <w:t>02</w:t>
-      </w:r>
-      <w:r>
-        <w:rPr>
-          <w:rFonts w:cstheme="minorHAnsi"/>
-        </w:rPr>
-        <w:t xml:space="preserve">). Click on </w:t>
+    </w:p>
+    <w:p>
+      <w:pPr>
+        <w:autoSpaceDE w:val="0"/>
+        <w:autoSpaceDN w:val="0"/>
+        <w:adjustRightInd w:val="0"/>
+        <w:spacing w:after="0" w:line="240" w:lineRule="auto"/>
+        <w:rPr>
+          <w:rFonts w:cstheme="minorHAnsi"/>
+        </w:rPr>
+      </w:pPr>
+      <w:r>
+        <w:rPr>
+          <w:rFonts w:cstheme="minorHAnsi"/>
+        </w:rPr>
+        <w:t xml:space="preserve">Once you have the Add Search to Menu plugin activated, hover over </w:t>
       </w:r>
       <w:r>
         <w:rPr>
           <w:rFonts w:cstheme="minorHAnsi"/>
           <w:i/>
         </w:rPr>
-        <w:t>Save Options</w:t>
-      </w:r>
-      <w:r>
-        <w:rPr>
-          <w:rFonts w:cstheme="minorHAnsi"/>
-        </w:rPr>
-        <w:t xml:space="preserve"> when done.</w:t>
-      </w:r>
-    </w:p>
-    <w:p>
-      <w:pPr>
-        <w:autoSpaceDE w:val="0"/>
-        <w:autoSpaceDN w:val="0"/>
-        <w:adjustRightInd w:val="0"/>
-        <w:spacing w:after="0" w:line="240" w:lineRule="auto"/>
-        <w:rPr>
-          <w:rFonts w:cstheme="minorHAnsi"/>
-        </w:rPr>
-      </w:pPr>
-    </w:p>
-    <w:p>
-      <w:pPr>
-        <w:rPr>
-          <w:rFonts w:cstheme="minorHAnsi"/>
-          <w:color w:val="4472C4" w:themeColor="accent1"/>
+        <w:t>Settings</w:t>
+      </w:r>
+      <w:r>
+        <w:rPr>
+          <w:rFonts w:cstheme="minorHAnsi"/>
+        </w:rPr>
+        <w:t xml:space="preserve"> and click on </w:t>
+      </w:r>
+      <w:r>
+        <w:rPr>
+          <w:rFonts w:cstheme="minorHAnsi"/>
+          <w:i/>
+        </w:rPr>
+        <w:t>Add Search to Menu</w:t>
+      </w:r>
+      <w:r>
+        <w:rPr>
+          <w:rFonts w:cstheme="minorHAnsi"/>
+        </w:rPr>
+        <w:t xml:space="preserve"> </w:t>
+      </w:r>
+      <w:r>
+        <w:rPr>
+          <w:rFonts w:cstheme="minorHAnsi"/>
+        </w:rPr>
+        <w:t>(SearchMenuSS</w:t>
+      </w:r>
+      <w:r>
+        <w:rPr>
+          <w:rFonts w:cstheme="minorHAnsi"/>
+        </w:rPr>
+        <w:t>01</w:t>
+      </w:r>
+      <w:r>
+        <w:rPr>
+          <w:rFonts w:cstheme="minorHAnsi"/>
+        </w:rPr>
+        <w:t xml:space="preserve">). </w:t>
+      </w:r>
+    </w:p>
+    <w:p>
+      <w:pPr>
+        <w:autoSpaceDE w:val="0"/>
+        <w:autoSpaceDN w:val="0"/>
+        <w:adjustRightInd w:val="0"/>
+        <w:spacing w:after="0" w:line="240" w:lineRule="auto"/>
+        <w:rPr>
+          <w:rFonts w:cstheme="minorHAnsi"/>
+        </w:rPr>
+      </w:pPr>
+    </w:p>
+    <w:p>
+      <w:pPr>
+        <w:autoSpaceDE w:val="0"/>
+        <w:autoSpaceDN w:val="0"/>
+        <w:adjustRightInd w:val="0"/>
+        <w:spacing w:after="0" w:line="240" w:lineRule="auto"/>
+        <w:rPr>
+          <w:rFonts w:cstheme="minorHAnsi"/>
         </w:rPr>
       </w:pPr>
       <w:r>
@@ -1688,10 +1920,10 @@
           <w:noProof/>
         </w:rPr>
         <w:drawing>
-          <wp:inline distT="0" distB="0" distL="0" distR="0" wp14:anchorId="0F9782B4" wp14:editId="1A23ECB8">
+          <wp:inline distT="0" distB="0" distL="0" distR="0" wp14:anchorId="56647E51" wp14:editId="2F291DCA">
             <wp:extent cx="5943600" cy="3961482"/>
             <wp:effectExtent l="0" t="0" r="0" b="1270"/>
-            <wp:docPr id="6" name="Picture 6"/>
+            <wp:docPr id="5" name="Picture 5"/>
             <wp:cNvGraphicFramePr>
               <a:graphicFrameLocks xmlns:a="http://schemas.openxmlformats.org/drawingml/2006/main" noChangeAspect="1"/>
             </wp:cNvGraphicFramePr>
@@ -1699,7 +1931,7 @@
               <a:graphicData uri="http://schemas.openxmlformats.org/drawingml/2006/picture">
                 <pic:pic xmlns:pic="http://schemas.openxmlformats.org/drawingml/2006/picture">
                   <pic:nvPicPr>
-                    <pic:cNvPr id="0" name="Picture 10"/>
+                    <pic:cNvPr id="0" name="Picture 8"/>
                     <pic:cNvPicPr>
                       <a:picLocks noChangeAspect="1" noChangeArrowheads="1"/>
                     </pic:cNvPicPr>
@@ -1736,42 +1968,36 @@
           </wp:inline>
         </w:drawing>
       </w:r>
-      <w:r>
-        <w:rPr>
-          <w:rFonts w:cstheme="minorHAnsi"/>
-        </w:rPr>
-        <w:br/>
-      </w:r>
-      <w:r>
+    </w:p>
+    <w:p>
+      <w:pPr>
+        <w:autoSpaceDE w:val="0"/>
+        <w:autoSpaceDN w:val="0"/>
+        <w:adjustRightInd w:val="0"/>
+        <w:spacing w:after="0" w:line="240" w:lineRule="auto"/>
         <w:rPr>
           <w:rFonts w:cstheme="minorHAnsi"/>
           <w:color w:val="4472C4" w:themeColor="accent1"/>
         </w:rPr>
-        <w:t>SeachMenuSS02</w:t>
-      </w:r>
-    </w:p>
-    <w:p>
-      <w:pPr>
+      </w:pPr>
+      <w:r>
         <w:rPr>
           <w:rFonts w:cstheme="minorHAnsi"/>
           <w:color w:val="4472C4" w:themeColor="accent1"/>
         </w:rPr>
-      </w:pPr>
-    </w:p>
-    <w:p>
-      <w:pPr>
-        <w:rPr>
-          <w:rFonts w:ascii="Courier New" w:hAnsi="Courier New" w:cs="Courier New"/>
-          <w:color w:val="4472C4" w:themeColor="accent1"/>
-        </w:rPr>
-      </w:pPr>
-      <w:r>
-        <w:rPr>
-          <w:rFonts w:ascii="Courier New" w:hAnsi="Courier New" w:cs="Courier New"/>
-          <w:color w:val="4472C4" w:themeColor="accent1"/>
-        </w:rPr>
-        <w:br w:type="page"/>
-      </w:r>
+        <w:t>SearchMenuSS01</w:t>
+      </w:r>
+    </w:p>
+    <w:p>
+      <w:pPr>
+        <w:autoSpaceDE w:val="0"/>
+        <w:autoSpaceDN w:val="0"/>
+        <w:adjustRightInd w:val="0"/>
+        <w:spacing w:after="0" w:line="240" w:lineRule="auto"/>
+        <w:rPr>
+          <w:rFonts w:cstheme="minorHAnsi"/>
+        </w:rPr>
+      </w:pPr>
     </w:p>
     <w:p>
       <w:pPr>
@@ -1783,7 +2009,10 @@
       </w:pPr>
       <w:r>
         <w:lastRenderedPageBreak/>
-        <w:t>Adding Plugins to WordPress (cont.)</w:t>
+        <w:t>Adding Plugins to WordPress</w:t>
+      </w:r>
+      <w:r>
+        <w:t xml:space="preserve"> (cont.)</w:t>
       </w:r>
       <w:r>
         <w:br/>
@@ -1795,7 +2024,10 @@
         <w:ind w:firstLine="720"/>
       </w:pPr>
       <w:r>
-        <w:t>Configuration (cont.)</w:t>
+        <w:t>Configuration</w:t>
+      </w:r>
+      <w:r>
+        <w:t xml:space="preserve"> (cont.)</w:t>
       </w:r>
     </w:p>
     <w:p>
@@ -1803,75 +2035,70 @@
         <w:pStyle w:val="Heading3"/>
       </w:pPr>
       <w:r>
-        <w:t xml:space="preserve">Give </w:t>
-      </w:r>
-      <w:r>
-        <w:t>Donation Plugin</w:t>
-      </w:r>
-    </w:p>
-    <w:p>
-      <w:pPr>
-        <w:autoSpaceDE w:val="0"/>
-        <w:autoSpaceDN w:val="0"/>
-        <w:adjustRightInd w:val="0"/>
-        <w:spacing w:after="0" w:line="240" w:lineRule="auto"/>
-        <w:rPr>
-          <w:rFonts w:cstheme="minorHAnsi"/>
-        </w:rPr>
-      </w:pPr>
-      <w:r>
-        <w:rPr>
-          <w:rFonts w:cstheme="minorHAnsi"/>
-        </w:rPr>
-        <w:t xml:space="preserve">Go to the Give tab of your WordPress dashboard by clicking on </w:t>
+        <w:t>Add Search to Menu</w:t>
+      </w:r>
+      <w:r>
+        <w:t xml:space="preserve"> (cont.)</w:t>
+      </w:r>
+    </w:p>
+    <w:p>
+      <w:pPr>
+        <w:autoSpaceDE w:val="0"/>
+        <w:autoSpaceDN w:val="0"/>
+        <w:adjustRightInd w:val="0"/>
+        <w:spacing w:after="0" w:line="240" w:lineRule="auto"/>
+        <w:rPr>
+          <w:rFonts w:cstheme="minorHAnsi"/>
+        </w:rPr>
+      </w:pPr>
+      <w:r>
+        <w:rPr>
+          <w:rFonts w:cstheme="minorHAnsi"/>
+        </w:rPr>
+        <w:t>Choose the menus you'd like the search bar to be on and the post types you want the search bar to search through when used (SearchMenuSS</w:t>
+      </w:r>
+      <w:r>
+        <w:rPr>
+          <w:rFonts w:cstheme="minorHAnsi"/>
+        </w:rPr>
+        <w:t>02</w:t>
+      </w:r>
+      <w:r>
+        <w:rPr>
+          <w:rFonts w:cstheme="minorHAnsi"/>
+        </w:rPr>
+        <w:t xml:space="preserve">). Click on </w:t>
       </w:r>
       <w:r>
         <w:rPr>
           <w:rFonts w:cstheme="minorHAnsi"/>
           <w:i/>
         </w:rPr>
-        <w:t>D</w:t>
-      </w:r>
-      <w:r>
-        <w:rPr>
-          <w:rFonts w:cstheme="minorHAnsi"/>
-          <w:i/>
-        </w:rPr>
-        <w:t>o</w:t>
-      </w:r>
-      <w:r>
-        <w:rPr>
-          <w:rFonts w:cstheme="minorHAnsi"/>
-          <w:i/>
-        </w:rPr>
-        <w:t>nations</w:t>
-      </w:r>
-      <w:r>
-        <w:rPr>
-          <w:rFonts w:cstheme="minorHAnsi"/>
-        </w:rPr>
-        <w:t xml:space="preserve">(GiveSS01). </w:t>
-      </w:r>
-    </w:p>
-    <w:p>
-      <w:pPr>
-        <w:autoSpaceDE w:val="0"/>
-        <w:autoSpaceDN w:val="0"/>
-        <w:adjustRightInd w:val="0"/>
-        <w:spacing w:after="0" w:line="240" w:lineRule="auto"/>
-        <w:rPr>
-          <w:rFonts w:cstheme="minorHAnsi"/>
-        </w:rPr>
-      </w:pPr>
-    </w:p>
-    <w:p>
-      <w:pPr>
-        <w:autoSpaceDE w:val="0"/>
-        <w:autoSpaceDN w:val="0"/>
-        <w:adjustRightInd w:val="0"/>
-        <w:spacing w:after="0" w:line="240" w:lineRule="auto"/>
-        <w:rPr>
-          <w:rFonts w:cstheme="minorHAnsi"/>
+        <w:t>Save Options</w:t>
+      </w:r>
+      <w:r>
+        <w:rPr>
+          <w:rFonts w:cstheme="minorHAnsi"/>
+        </w:rPr>
+        <w:t xml:space="preserve"> when done.</w:t>
+      </w:r>
+    </w:p>
+    <w:p>
+      <w:pPr>
+        <w:autoSpaceDE w:val="0"/>
+        <w:autoSpaceDN w:val="0"/>
+        <w:adjustRightInd w:val="0"/>
+        <w:spacing w:after="0" w:line="240" w:lineRule="auto"/>
+        <w:rPr>
+          <w:rFonts w:cstheme="minorHAnsi"/>
+        </w:rPr>
+      </w:pPr>
+    </w:p>
+    <w:p>
+      <w:pPr>
+        <w:rPr>
+          <w:rFonts w:cstheme="minorHAnsi"/>
+          <w:color w:val="4472C4" w:themeColor="accent1"/>
         </w:rPr>
       </w:pPr>
       <w:r>
@@ -1879,10 +2106,10 @@
           <w:noProof/>
         </w:rPr>
         <w:drawing>
-          <wp:inline distT="0" distB="0" distL="0" distR="0" wp14:anchorId="0739E418" wp14:editId="2E41B480">
+          <wp:inline distT="0" distB="0" distL="0" distR="0" wp14:anchorId="0F9782B4" wp14:editId="1A23ECB8">
             <wp:extent cx="5943600" cy="3961482"/>
             <wp:effectExtent l="0" t="0" r="0" b="1270"/>
-            <wp:docPr id="7" name="Picture 7"/>
+            <wp:docPr id="6" name="Picture 6"/>
             <wp:cNvGraphicFramePr>
               <a:graphicFrameLocks xmlns:a="http://schemas.openxmlformats.org/drawingml/2006/main" noChangeAspect="1"/>
             </wp:cNvGraphicFramePr>
@@ -1890,7 +2117,7 @@
               <a:graphicData uri="http://schemas.openxmlformats.org/drawingml/2006/picture">
                 <pic:pic xmlns:pic="http://schemas.openxmlformats.org/drawingml/2006/picture">
                   <pic:nvPicPr>
-                    <pic:cNvPr id="0" name="Picture 12"/>
+                    <pic:cNvPr id="0" name="Picture 10"/>
                     <pic:cNvPicPr>
                       <a:picLocks noChangeAspect="1" noChangeArrowheads="1"/>
                     </pic:cNvPicPr>
@@ -1927,46 +2154,39 @@
           </wp:inline>
         </w:drawing>
       </w:r>
-    </w:p>
-    <w:p>
-      <w:pPr>
-        <w:autoSpaceDE w:val="0"/>
-        <w:autoSpaceDN w:val="0"/>
-        <w:adjustRightInd w:val="0"/>
-        <w:spacing w:after="0" w:line="240" w:lineRule="auto"/>
+      <w:r>
+        <w:rPr>
+          <w:rFonts w:cstheme="minorHAnsi"/>
+        </w:rPr>
+        <w:br/>
+      </w:r>
+      <w:r>
         <w:rPr>
           <w:rFonts w:cstheme="minorHAnsi"/>
           <w:color w:val="4472C4" w:themeColor="accent1"/>
         </w:rPr>
-      </w:pPr>
-      <w:r>
+        <w:t>SeachMenuSS02</w:t>
+      </w:r>
+    </w:p>
+    <w:p>
+      <w:pPr>
         <w:rPr>
           <w:rFonts w:cstheme="minorHAnsi"/>
           <w:color w:val="4472C4" w:themeColor="accent1"/>
         </w:rPr>
-        <w:t>GiveSS01</w:t>
-      </w:r>
-    </w:p>
-    <w:p>
-      <w:pPr>
-        <w:autoSpaceDE w:val="0"/>
-        <w:autoSpaceDN w:val="0"/>
-        <w:adjustRightInd w:val="0"/>
-        <w:spacing w:after="0" w:line="240" w:lineRule="auto"/>
-        <w:rPr>
-          <w:rFonts w:cstheme="minorHAnsi"/>
-        </w:rPr>
-      </w:pPr>
-    </w:p>
-    <w:p>
-      <w:pPr>
-        <w:rPr>
-          <w:rFonts w:cstheme="minorHAnsi"/>
-        </w:rPr>
-      </w:pPr>
-      <w:r>
-        <w:rPr>
-          <w:rFonts w:cstheme="minorHAnsi"/>
+      </w:pPr>
+    </w:p>
+    <w:p>
+      <w:pPr>
+        <w:rPr>
+          <w:rFonts w:ascii="Courier New" w:hAnsi="Courier New" w:cs="Courier New"/>
+          <w:color w:val="4472C4" w:themeColor="accent1"/>
+        </w:rPr>
+      </w:pPr>
+      <w:r>
+        <w:rPr>
+          <w:rFonts w:ascii="Courier New" w:hAnsi="Courier New" w:cs="Courier New"/>
+          <w:color w:val="4472C4" w:themeColor="accent1"/>
         </w:rPr>
         <w:br w:type="page"/>
       </w:r>
@@ -2001,62 +2221,198 @@
         <w:pStyle w:val="Heading3"/>
       </w:pPr>
       <w:r>
+        <w:t>Contact Form 7</w:t>
+      </w:r>
+    </w:p>
+    <w:p/>
+    <w:p/>
+    <w:p>
+      <w:pPr>
+        <w:rPr>
+          <w:rFonts w:asciiTheme="majorHAnsi" w:eastAsiaTheme="majorEastAsia" w:hAnsiTheme="majorHAnsi" w:cstheme="majorBidi"/>
+          <w:color w:val="2F5496" w:themeColor="accent1" w:themeShade="BF"/>
+          <w:sz w:val="32"/>
+          <w:szCs w:val="32"/>
+        </w:rPr>
+      </w:pPr>
+      <w:r>
+        <w:br w:type="page"/>
+      </w:r>
+    </w:p>
+    <w:p>
+      <w:pPr>
+        <w:pStyle w:val="Heading1"/>
+        <w:rPr>
+          <w:sz w:val="22"/>
+          <w:szCs w:val="22"/>
+        </w:rPr>
+      </w:pPr>
+      <w:r>
+        <w:lastRenderedPageBreak/>
+        <w:t>Adding Plugins to WordPress (cont.)</w:t>
+      </w:r>
+      <w:r>
+        <w:br/>
+      </w:r>
+    </w:p>
+    <w:p>
+      <w:pPr>
+        <w:pStyle w:val="Heading2"/>
+        <w:ind w:firstLine="720"/>
+      </w:pPr>
+      <w:r>
+        <w:t>Configuration (cont.)</w:t>
+      </w:r>
+    </w:p>
+    <w:p>
+      <w:pPr>
+        <w:pStyle w:val="Heading3"/>
+      </w:pPr>
+      <w:r>
+        <w:t>Event Organizer</w:t>
+      </w:r>
+    </w:p>
+    <w:p>
+      <w:pPr>
+        <w:rPr>
+          <w:rFonts w:asciiTheme="majorHAnsi" w:eastAsiaTheme="majorEastAsia" w:hAnsiTheme="majorHAnsi" w:cstheme="majorBidi"/>
+          <w:color w:val="2F5496" w:themeColor="accent1" w:themeShade="BF"/>
+          <w:sz w:val="32"/>
+          <w:szCs w:val="32"/>
+        </w:rPr>
+      </w:pPr>
+      <w:r>
+        <w:br w:type="page"/>
+      </w:r>
+    </w:p>
+    <w:p>
+      <w:pPr>
+        <w:pStyle w:val="Heading1"/>
+        <w:rPr>
+          <w:sz w:val="22"/>
+          <w:szCs w:val="22"/>
+        </w:rPr>
+      </w:pPr>
+      <w:r>
+        <w:lastRenderedPageBreak/>
+        <w:t>Adding Plugins to WordPress (cont.)</w:t>
+      </w:r>
+      <w:r>
+        <w:br/>
+      </w:r>
+    </w:p>
+    <w:p>
+      <w:pPr>
+        <w:pStyle w:val="Heading2"/>
+        <w:ind w:firstLine="720"/>
+      </w:pPr>
+      <w:r>
+        <w:t>Configuration (cont.)</w:t>
+      </w:r>
+    </w:p>
+    <w:p>
+      <w:pPr>
+        <w:pStyle w:val="Heading3"/>
+      </w:pPr>
+      <w:r>
+        <w:t>Create FAQ</w:t>
+      </w:r>
+      <w:r>
+        <w:t xml:space="preserve"> </w:t>
+      </w:r>
+    </w:p>
+    <w:p/>
+    <w:p>
+      <w:pPr>
+        <w:rPr>
+          <w:rFonts w:asciiTheme="majorHAnsi" w:eastAsiaTheme="majorEastAsia" w:hAnsiTheme="majorHAnsi" w:cstheme="majorBidi"/>
+          <w:color w:val="2F5496" w:themeColor="accent1" w:themeShade="BF"/>
+          <w:sz w:val="32"/>
+          <w:szCs w:val="32"/>
+        </w:rPr>
+      </w:pPr>
+      <w:r>
+        <w:br w:type="page"/>
+      </w:r>
+    </w:p>
+    <w:p>
+      <w:pPr>
+        <w:pStyle w:val="Heading1"/>
+        <w:rPr>
+          <w:sz w:val="22"/>
+          <w:szCs w:val="22"/>
+        </w:rPr>
+      </w:pPr>
+      <w:r>
+        <w:lastRenderedPageBreak/>
+        <w:t>Adding Plugins to WordPress (cont.)</w:t>
+      </w:r>
+      <w:r>
+        <w:br/>
+      </w:r>
+    </w:p>
+    <w:p>
+      <w:pPr>
+        <w:pStyle w:val="Heading2"/>
+        <w:ind w:firstLine="720"/>
+      </w:pPr>
+      <w:r>
+        <w:t>Configuration (cont.)</w:t>
+      </w:r>
+    </w:p>
+    <w:p>
+      <w:pPr>
+        <w:pStyle w:val="Heading3"/>
+      </w:pPr>
+      <w:r>
         <w:t xml:space="preserve">Give </w:t>
       </w:r>
       <w:r>
         <w:t>Donation Plugin</w:t>
       </w:r>
-      <w:r>
-        <w:t xml:space="preserve"> (cont.)</w:t>
-      </w:r>
-    </w:p>
-    <w:p>
-      <w:pPr>
-        <w:autoSpaceDE w:val="0"/>
-        <w:autoSpaceDN w:val="0"/>
-        <w:adjustRightInd w:val="0"/>
-        <w:spacing w:after="0" w:line="240" w:lineRule="auto"/>
-        <w:rPr>
-          <w:rFonts w:cstheme="minorHAnsi"/>
-        </w:rPr>
-      </w:pPr>
-      <w:r>
-        <w:rPr>
-          <w:rFonts w:cstheme="minorHAnsi"/>
-        </w:rPr>
-        <w:t xml:space="preserve">You can edit and make your form with the settings provided (GiveSS02). Once you have made your first form, go to the </w:t>
+    </w:p>
+    <w:p>
+      <w:pPr>
+        <w:autoSpaceDE w:val="0"/>
+        <w:autoSpaceDN w:val="0"/>
+        <w:adjustRightInd w:val="0"/>
+        <w:spacing w:after="0" w:line="240" w:lineRule="auto"/>
+        <w:rPr>
+          <w:rFonts w:cstheme="minorHAnsi"/>
+        </w:rPr>
+      </w:pPr>
+      <w:r>
+        <w:rPr>
+          <w:rFonts w:cstheme="minorHAnsi"/>
+        </w:rPr>
+        <w:t xml:space="preserve">Go to the Give tab of your WordPress dashboard by clicking on </w:t>
       </w:r>
       <w:r>
         <w:rPr>
           <w:rFonts w:cstheme="minorHAnsi"/>
           <w:i/>
         </w:rPr>
-        <w:t>Settings</w:t>
-      </w:r>
-      <w:r>
-        <w:rPr>
-          <w:rFonts w:cstheme="minorHAnsi"/>
-        </w:rPr>
-        <w:t xml:space="preserve"> tab of your Give plugin (GiveSS02). </w:t>
-      </w:r>
-      <w:r>
-        <w:rPr>
-          <w:rFonts w:cstheme="minorHAnsi"/>
-        </w:rPr>
-        <w:t xml:space="preserve">Make sure to click </w:t>
+        <w:t>D</w:t>
       </w:r>
       <w:r>
         <w:rPr>
           <w:rFonts w:cstheme="minorHAnsi"/>
           <w:i/>
         </w:rPr>
-        <w:t>Save changes</w:t>
-      </w:r>
-      <w:r>
-        <w:rPr>
-          <w:rFonts w:cstheme="minorHAnsi"/>
-        </w:rPr>
-        <w:t xml:space="preserve"> after every change.</w:t>
+        <w:t>o</w:t>
+      </w:r>
+      <w:r>
+        <w:rPr>
+          <w:rFonts w:cstheme="minorHAnsi"/>
+          <w:i/>
+        </w:rPr>
+        <w:t>nations</w:t>
+      </w:r>
+      <w:r>
+        <w:rPr>
+          <w:rFonts w:cstheme="minorHAnsi"/>
+        </w:rPr>
+        <w:t xml:space="preserve">(GiveSS01). </w:t>
       </w:r>
     </w:p>
     <w:p>
@@ -2085,10 +2441,10 @@
           <w:noProof/>
         </w:rPr>
         <w:drawing>
-          <wp:inline distT="0" distB="0" distL="0" distR="0" wp14:anchorId="5E670966" wp14:editId="67D52E96">
+          <wp:inline distT="0" distB="0" distL="0" distR="0" wp14:anchorId="0739E418" wp14:editId="2E41B480">
             <wp:extent cx="5943600" cy="3961482"/>
             <wp:effectExtent l="0" t="0" r="0" b="1270"/>
-            <wp:docPr id="9" name="Picture 9"/>
+            <wp:docPr id="7" name="Picture 7"/>
             <wp:cNvGraphicFramePr>
               <a:graphicFrameLocks xmlns:a="http://schemas.openxmlformats.org/drawingml/2006/main" noChangeAspect="1"/>
             </wp:cNvGraphicFramePr>
@@ -2096,7 +2452,7 @@
               <a:graphicData uri="http://schemas.openxmlformats.org/drawingml/2006/picture">
                 <pic:pic xmlns:pic="http://schemas.openxmlformats.org/drawingml/2006/picture">
                   <pic:nvPicPr>
-                    <pic:cNvPr id="0" name="Picture 19"/>
+                    <pic:cNvPr id="0" name="Picture 12"/>
                     <pic:cNvPicPr>
                       <a:picLocks noChangeAspect="1" noChangeArrowheads="1"/>
                     </pic:cNvPicPr>
@@ -2150,7 +2506,7 @@
           <w:rFonts w:cstheme="minorHAnsi"/>
           <w:color w:val="4472C4" w:themeColor="accent1"/>
         </w:rPr>
-        <w:t>GiveSS02</w:t>
+        <w:t>GiveSS01</w:t>
       </w:r>
     </w:p>
     <w:p>
@@ -2187,10 +2543,7 @@
       </w:pPr>
       <w:r>
         <w:lastRenderedPageBreak/>
-        <w:t>Adding</w:t>
-      </w:r>
-      <w:r>
-        <w:t xml:space="preserve"> Plugins to WordPress (cont.)</w:t>
+        <w:t>Adding Plugins to WordPress (cont.)</w:t>
       </w:r>
       <w:r>
         <w:br/>
@@ -2233,7 +2586,39 @@
         <w:rPr>
           <w:rFonts w:cstheme="minorHAnsi"/>
         </w:rPr>
-        <w:t xml:space="preserve">The first page tells you what additional pages you need to make on WordPress for your plugin (GiveSS03). It will also give you the minimum content needed on each page. </w:t>
+        <w:t xml:space="preserve">You can edit and make your form with the settings provided (GiveSS02). Once you have made your first form, go to the </w:t>
+      </w:r>
+      <w:r>
+        <w:rPr>
+          <w:rFonts w:cstheme="minorHAnsi"/>
+          <w:i/>
+        </w:rPr>
+        <w:t>Settings</w:t>
+      </w:r>
+      <w:r>
+        <w:rPr>
+          <w:rFonts w:cstheme="minorHAnsi"/>
+        </w:rPr>
+        <w:t xml:space="preserve"> tab of your Give plugin (GiveSS02). </w:t>
+      </w:r>
+      <w:r>
+        <w:rPr>
+          <w:rFonts w:cstheme="minorHAnsi"/>
+        </w:rPr>
+        <w:t xml:space="preserve">Make sure to click </w:t>
+      </w:r>
+      <w:r>
+        <w:rPr>
+          <w:rFonts w:cstheme="minorHAnsi"/>
+          <w:i/>
+        </w:rPr>
+        <w:t>Save changes</w:t>
+      </w:r>
+      <w:r>
+        <w:rPr>
+          <w:rFonts w:cstheme="minorHAnsi"/>
+        </w:rPr>
+        <w:t xml:space="preserve"> after every change.</w:t>
       </w:r>
     </w:p>
     <w:p>
@@ -2262,10 +2647,10 @@
           <w:noProof/>
         </w:rPr>
         <w:drawing>
-          <wp:inline distT="0" distB="0" distL="0" distR="0" wp14:anchorId="73D3B190" wp14:editId="0188212A">
+          <wp:inline distT="0" distB="0" distL="0" distR="0" wp14:anchorId="5E670966" wp14:editId="67D52E96">
             <wp:extent cx="5943600" cy="3961482"/>
             <wp:effectExtent l="0" t="0" r="0" b="1270"/>
-            <wp:docPr id="10" name="Picture 10"/>
+            <wp:docPr id="9" name="Picture 9"/>
             <wp:cNvGraphicFramePr>
               <a:graphicFrameLocks xmlns:a="http://schemas.openxmlformats.org/drawingml/2006/main" noChangeAspect="1"/>
             </wp:cNvGraphicFramePr>
@@ -2273,7 +2658,7 @@
               <a:graphicData uri="http://schemas.openxmlformats.org/drawingml/2006/picture">
                 <pic:pic xmlns:pic="http://schemas.openxmlformats.org/drawingml/2006/picture">
                   <pic:nvPicPr>
-                    <pic:cNvPr id="0" name="Picture 21"/>
+                    <pic:cNvPr id="0" name="Picture 19"/>
                     <pic:cNvPicPr>
                       <a:picLocks noChangeAspect="1" noChangeArrowheads="1"/>
                     </pic:cNvPicPr>
@@ -2327,8 +2712,19 @@
           <w:rFonts w:cstheme="minorHAnsi"/>
           <w:color w:val="4472C4" w:themeColor="accent1"/>
         </w:rPr>
-        <w:t>GiveSS03</w:t>
-      </w:r>
+        <w:t>GiveSS02</w:t>
+      </w:r>
+    </w:p>
+    <w:p>
+      <w:pPr>
+        <w:autoSpaceDE w:val="0"/>
+        <w:autoSpaceDN w:val="0"/>
+        <w:adjustRightInd w:val="0"/>
+        <w:spacing w:after="0" w:line="240" w:lineRule="auto"/>
+        <w:rPr>
+          <w:rFonts w:cstheme="minorHAnsi"/>
+        </w:rPr>
+      </w:pPr>
     </w:p>
     <w:p>
       <w:pPr>
@@ -2353,7 +2749,10 @@
       </w:pPr>
       <w:r>
         <w:lastRenderedPageBreak/>
-        <w:t>Adding Plugins to WordPress (cont.)</w:t>
+        <w:t>Adding</w:t>
+      </w:r>
+      <w:r>
+        <w:t xml:space="preserve"> Plugins to WordPress (cont.)</w:t>
       </w:r>
       <w:r>
         <w:br/>
@@ -2396,27 +2795,7 @@
         <w:rPr>
           <w:rFonts w:cstheme="minorHAnsi"/>
         </w:rPr>
-        <w:t xml:space="preserve">Going to the </w:t>
-      </w:r>
-      <w:r>
-        <w:rPr>
-          <w:rFonts w:cstheme="minorHAnsi"/>
-          <w:i/>
-        </w:rPr>
-        <w:t>Payment Gateways</w:t>
-      </w:r>
-      <w:r>
-        <w:rPr>
-          <w:rFonts w:cstheme="minorHAnsi"/>
-          <w:i/>
-        </w:rPr>
-        <w:t xml:space="preserve"> </w:t>
-      </w:r>
-      <w:r>
-        <w:rPr>
-          <w:rFonts w:cstheme="minorHAnsi"/>
-        </w:rPr>
-        <w:t xml:space="preserve">tab will allow you to turn test donations on and off (GiveSS04.png). </w:t>
+        <w:t xml:space="preserve">The first page tells you what additional pages you need to make on WordPress for your plugin (GiveSS03). It will also give you the minimum content needed on each page. </w:t>
       </w:r>
     </w:p>
     <w:p>
@@ -2445,10 +2824,10 @@
           <w:noProof/>
         </w:rPr>
         <w:drawing>
-          <wp:inline distT="0" distB="0" distL="0" distR="0" wp14:anchorId="5B74E52B" wp14:editId="0F331658">
+          <wp:inline distT="0" distB="0" distL="0" distR="0" wp14:anchorId="73D3B190" wp14:editId="0188212A">
             <wp:extent cx="5943600" cy="3961482"/>
             <wp:effectExtent l="0" t="0" r="0" b="1270"/>
-            <wp:docPr id="11" name="Picture 11"/>
+            <wp:docPr id="10" name="Picture 10"/>
             <wp:cNvGraphicFramePr>
               <a:graphicFrameLocks xmlns:a="http://schemas.openxmlformats.org/drawingml/2006/main" noChangeAspect="1"/>
             </wp:cNvGraphicFramePr>
@@ -2456,7 +2835,7 @@
               <a:graphicData uri="http://schemas.openxmlformats.org/drawingml/2006/picture">
                 <pic:pic xmlns:pic="http://schemas.openxmlformats.org/drawingml/2006/picture">
                   <pic:nvPicPr>
-                    <pic:cNvPr id="0" name="Picture 23"/>
+                    <pic:cNvPr id="0" name="Picture 21"/>
                     <pic:cNvPicPr>
                       <a:picLocks noChangeAspect="1" noChangeArrowheads="1"/>
                     </pic:cNvPicPr>
@@ -2510,7 +2889,7 @@
           <w:rFonts w:cstheme="minorHAnsi"/>
           <w:color w:val="4472C4" w:themeColor="accent1"/>
         </w:rPr>
-        <w:t>GiveSS04</w:t>
+        <w:t>GiveSS03</w:t>
       </w:r>
     </w:p>
     <w:p>
@@ -2579,20 +2958,27 @@
         <w:rPr>
           <w:rFonts w:cstheme="minorHAnsi"/>
         </w:rPr>
-        <w:t xml:space="preserve">The </w:t>
+        <w:t xml:space="preserve">Going to the </w:t>
       </w:r>
       <w:r>
         <w:rPr>
           <w:rFonts w:cstheme="minorHAnsi"/>
           <w:i/>
         </w:rPr>
-        <w:t>PayPal Standard</w:t>
-      </w:r>
-      <w:r>
-        <w:rPr>
-          <w:rFonts w:cstheme="minorHAnsi"/>
-        </w:rPr>
-        <w:t xml:space="preserve"> tab is where you can input information about which PayPal account to send the money to (GiveSS05). </w:t>
+        <w:t>Payment Gateways</w:t>
+      </w:r>
+      <w:r>
+        <w:rPr>
+          <w:rFonts w:cstheme="minorHAnsi"/>
+          <w:i/>
+        </w:rPr>
+        <w:t xml:space="preserve"> </w:t>
+      </w:r>
+      <w:r>
+        <w:rPr>
+          <w:rFonts w:cstheme="minorHAnsi"/>
+        </w:rPr>
+        <w:t xml:space="preserve">tab will allow you to turn test donations on and off (GiveSS04.png). </w:t>
       </w:r>
     </w:p>
     <w:p>
@@ -2621,10 +3007,10 @@
           <w:noProof/>
         </w:rPr>
         <w:drawing>
-          <wp:inline distT="0" distB="0" distL="0" distR="0" wp14:anchorId="6E0C545D" wp14:editId="6777CA00">
+          <wp:inline distT="0" distB="0" distL="0" distR="0" wp14:anchorId="5B74E52B" wp14:editId="0F331658">
             <wp:extent cx="5943600" cy="3961482"/>
             <wp:effectExtent l="0" t="0" r="0" b="1270"/>
-            <wp:docPr id="12" name="Picture 12"/>
+            <wp:docPr id="11" name="Picture 11"/>
             <wp:cNvGraphicFramePr>
               <a:graphicFrameLocks xmlns:a="http://schemas.openxmlformats.org/drawingml/2006/main" noChangeAspect="1"/>
             </wp:cNvGraphicFramePr>
@@ -2632,7 +3018,7 @@
               <a:graphicData uri="http://schemas.openxmlformats.org/drawingml/2006/picture">
                 <pic:pic xmlns:pic="http://schemas.openxmlformats.org/drawingml/2006/picture">
                   <pic:nvPicPr>
-                    <pic:cNvPr id="0" name="Picture 25"/>
+                    <pic:cNvPr id="0" name="Picture 23"/>
                     <pic:cNvPicPr>
                       <a:picLocks noChangeAspect="1" noChangeArrowheads="1"/>
                     </pic:cNvPicPr>
@@ -2686,7 +3072,7 @@
           <w:rFonts w:cstheme="minorHAnsi"/>
           <w:color w:val="4472C4" w:themeColor="accent1"/>
         </w:rPr>
-        <w:t>GiveSS05</w:t>
+        <w:t>GiveSS04</w:t>
       </w:r>
     </w:p>
     <w:p>
@@ -2762,13 +3148,13 @@
           <w:rFonts w:cstheme="minorHAnsi"/>
           <w:i/>
         </w:rPr>
-        <w:t>Offline Donations</w:t>
-      </w:r>
-      <w:r>
-        <w:rPr>
-          <w:rFonts w:cstheme="minorHAnsi"/>
-        </w:rPr>
-        <w:t xml:space="preserve"> tab is where you can edit the message to give to donors if they want to mail in donations instead (GiveSS06). </w:t>
+        <w:t>PayPal Standard</w:t>
+      </w:r>
+      <w:r>
+        <w:rPr>
+          <w:rFonts w:cstheme="minorHAnsi"/>
+        </w:rPr>
+        <w:t xml:space="preserve"> tab is where you can input information about which PayPal account to send the money to (GiveSS05). </w:t>
       </w:r>
     </w:p>
     <w:p>
@@ -2797,10 +3183,10 @@
           <w:noProof/>
         </w:rPr>
         <w:drawing>
-          <wp:inline distT="0" distB="0" distL="0" distR="0" wp14:anchorId="1273D85A" wp14:editId="1EA7B728">
+          <wp:inline distT="0" distB="0" distL="0" distR="0" wp14:anchorId="6E0C545D" wp14:editId="6777CA00">
             <wp:extent cx="5943600" cy="3961482"/>
             <wp:effectExtent l="0" t="0" r="0" b="1270"/>
-            <wp:docPr id="13" name="Picture 13"/>
+            <wp:docPr id="12" name="Picture 12"/>
             <wp:cNvGraphicFramePr>
               <a:graphicFrameLocks xmlns:a="http://schemas.openxmlformats.org/drawingml/2006/main" noChangeAspect="1"/>
             </wp:cNvGraphicFramePr>
@@ -2808,7 +3194,7 @@
               <a:graphicData uri="http://schemas.openxmlformats.org/drawingml/2006/picture">
                 <pic:pic xmlns:pic="http://schemas.openxmlformats.org/drawingml/2006/picture">
                   <pic:nvPicPr>
-                    <pic:cNvPr id="0" name="Picture 27"/>
+                    <pic:cNvPr id="0" name="Picture 25"/>
                     <pic:cNvPicPr>
                       <a:picLocks noChangeAspect="1" noChangeArrowheads="1"/>
                     </pic:cNvPicPr>
@@ -2848,26 +3234,32 @@
     </w:p>
     <w:p>
       <w:pPr>
-        <w:rPr>
+        <w:autoSpaceDE w:val="0"/>
+        <w:autoSpaceDN w:val="0"/>
+        <w:adjustRightInd w:val="0"/>
+        <w:spacing w:after="0" w:line="240" w:lineRule="auto"/>
+        <w:rPr>
+          <w:rFonts w:cstheme="minorHAnsi"/>
           <w:color w:val="4472C4" w:themeColor="accent1"/>
         </w:rPr>
       </w:pPr>
       <w:r>
         <w:rPr>
+          <w:rFonts w:cstheme="minorHAnsi"/>
           <w:color w:val="4472C4" w:themeColor="accent1"/>
         </w:rPr>
-        <w:t>GiveSS06</w:t>
-      </w:r>
-    </w:p>
-    <w:p>
-      <w:pPr>
-        <w:rPr>
-          <w:color w:val="4472C4" w:themeColor="accent1"/>
-        </w:rPr>
-      </w:pPr>
-      <w:r>
-        <w:rPr>
-          <w:color w:val="4472C4" w:themeColor="accent1"/>
+        <w:t>GiveSS05</w:t>
+      </w:r>
+    </w:p>
+    <w:p>
+      <w:pPr>
+        <w:rPr>
+          <w:rFonts w:cstheme="minorHAnsi"/>
+        </w:rPr>
+      </w:pPr>
+      <w:r>
+        <w:rPr>
+          <w:rFonts w:cstheme="minorHAnsi"/>
         </w:rPr>
         <w:br w:type="page"/>
       </w:r>
@@ -2902,12 +3294,143 @@
         <w:pStyle w:val="Heading3"/>
       </w:pPr>
       <w:r>
-        <w:t>Google Analytics</w:t>
-      </w:r>
-    </w:p>
-    <w:p/>
-    <w:p>
-      <w:r>
+        <w:t xml:space="preserve">Give </w:t>
+      </w:r>
+      <w:r>
+        <w:t>Donation Plugin</w:t>
+      </w:r>
+      <w:r>
+        <w:t xml:space="preserve"> (cont.)</w:t>
+      </w:r>
+    </w:p>
+    <w:p>
+      <w:pPr>
+        <w:autoSpaceDE w:val="0"/>
+        <w:autoSpaceDN w:val="0"/>
+        <w:adjustRightInd w:val="0"/>
+        <w:spacing w:after="0" w:line="240" w:lineRule="auto"/>
+        <w:rPr>
+          <w:rFonts w:cstheme="minorHAnsi"/>
+        </w:rPr>
+      </w:pPr>
+      <w:r>
+        <w:rPr>
+          <w:rFonts w:cstheme="minorHAnsi"/>
+        </w:rPr>
+        <w:t xml:space="preserve">The </w:t>
+      </w:r>
+      <w:r>
+        <w:rPr>
+          <w:rFonts w:cstheme="minorHAnsi"/>
+          <w:i/>
+        </w:rPr>
+        <w:t>Offline Donations</w:t>
+      </w:r>
+      <w:r>
+        <w:rPr>
+          <w:rFonts w:cstheme="minorHAnsi"/>
+        </w:rPr>
+        <w:t xml:space="preserve"> tab is where you can edit the message to give to donors if they want to mail in donations instead (GiveSS06). </w:t>
+      </w:r>
+    </w:p>
+    <w:p>
+      <w:pPr>
+        <w:autoSpaceDE w:val="0"/>
+        <w:autoSpaceDN w:val="0"/>
+        <w:adjustRightInd w:val="0"/>
+        <w:spacing w:after="0" w:line="240" w:lineRule="auto"/>
+        <w:rPr>
+          <w:rFonts w:cstheme="minorHAnsi"/>
+        </w:rPr>
+      </w:pPr>
+    </w:p>
+    <w:p>
+      <w:pPr>
+        <w:autoSpaceDE w:val="0"/>
+        <w:autoSpaceDN w:val="0"/>
+        <w:adjustRightInd w:val="0"/>
+        <w:spacing w:after="0" w:line="240" w:lineRule="auto"/>
+        <w:rPr>
+          <w:rFonts w:cstheme="minorHAnsi"/>
+        </w:rPr>
+      </w:pPr>
+      <w:r>
+        <w:rPr>
+          <w:noProof/>
+        </w:rPr>
+        <w:drawing>
+          <wp:inline distT="0" distB="0" distL="0" distR="0" wp14:anchorId="1273D85A" wp14:editId="1EA7B728">
+            <wp:extent cx="5943600" cy="3961482"/>
+            <wp:effectExtent l="0" t="0" r="0" b="1270"/>
+            <wp:docPr id="13" name="Picture 13"/>
+            <wp:cNvGraphicFramePr>
+              <a:graphicFrameLocks xmlns:a="http://schemas.openxmlformats.org/drawingml/2006/main" noChangeAspect="1"/>
+            </wp:cNvGraphicFramePr>
+            <a:graphic xmlns:a="http://schemas.openxmlformats.org/drawingml/2006/main">
+              <a:graphicData uri="http://schemas.openxmlformats.org/drawingml/2006/picture">
+                <pic:pic xmlns:pic="http://schemas.openxmlformats.org/drawingml/2006/picture">
+                  <pic:nvPicPr>
+                    <pic:cNvPr id="0" name="Picture 27"/>
+                    <pic:cNvPicPr>
+                      <a:picLocks noChangeAspect="1" noChangeArrowheads="1"/>
+                    </pic:cNvPicPr>
+                  </pic:nvPicPr>
+                  <pic:blipFill>
+                    <a:blip r:embed="rId15" cstate="print">
+                      <a:extLst>
+                        <a:ext uri="{28A0092B-C50C-407E-A947-70E740481C1C}">
+                          <a14:useLocalDpi xmlns:a14="http://schemas.microsoft.com/office/drawing/2010/main" val="0"/>
+                        </a:ext>
+                      </a:extLst>
+                    </a:blip>
+                    <a:srcRect/>
+                    <a:stretch>
+                      <a:fillRect/>
+                    </a:stretch>
+                  </pic:blipFill>
+                  <pic:spPr bwMode="auto">
+                    <a:xfrm>
+                      <a:off x="0" y="0"/>
+                      <a:ext cx="5943600" cy="3961482"/>
+                    </a:xfrm>
+                    <a:prstGeom prst="rect">
+                      <a:avLst/>
+                    </a:prstGeom>
+                    <a:noFill/>
+                    <a:ln>
+                      <a:noFill/>
+                    </a:ln>
+                  </pic:spPr>
+                </pic:pic>
+              </a:graphicData>
+            </a:graphic>
+          </wp:inline>
+        </w:drawing>
+      </w:r>
+    </w:p>
+    <w:p>
+      <w:pPr>
+        <w:rPr>
+          <w:color w:val="4472C4" w:themeColor="accent1"/>
+        </w:rPr>
+      </w:pPr>
+      <w:r>
+        <w:rPr>
+          <w:color w:val="4472C4" w:themeColor="accent1"/>
+        </w:rPr>
+        <w:t>GiveSS06</w:t>
+      </w:r>
+    </w:p>
+    <w:p>
+      <w:pPr>
+        <w:rPr>
+          <w:color w:val="4472C4" w:themeColor="accent1"/>
+        </w:rPr>
+      </w:pPr>
+      <w:r>
+        <w:rPr>
+          <w:color w:val="4472C4" w:themeColor="accent1"/>
+        </w:rPr>
         <w:br w:type="page"/>
       </w:r>
     </w:p>
@@ -2941,9 +3464,10 @@
         <w:pStyle w:val="Heading3"/>
       </w:pPr>
       <w:r>
-        <w:t>Memphis Documents</w:t>
-      </w:r>
-    </w:p>
+        <w:t>Google Analytics</w:t>
+      </w:r>
+    </w:p>
+    <w:p/>
     <w:p>
       <w:r>
         <w:br w:type="page"/>
@@ -2979,13 +3503,48 @@
         <w:pStyle w:val="Heading3"/>
       </w:pPr>
       <w:r>
+        <w:t>Memphis Documents</w:t>
+      </w:r>
+    </w:p>
+    <w:p>
+      <w:r>
+        <w:br w:type="page"/>
+      </w:r>
+    </w:p>
+    <w:p>
+      <w:pPr>
+        <w:pStyle w:val="Heading1"/>
+        <w:rPr>
+          <w:sz w:val="22"/>
+          <w:szCs w:val="22"/>
+        </w:rPr>
+      </w:pPr>
+      <w:r>
+        <w:lastRenderedPageBreak/>
+        <w:t>Adding Plugins to WordPress (cont.)</w:t>
+      </w:r>
+      <w:r>
+        <w:br/>
+      </w:r>
+    </w:p>
+    <w:p>
+      <w:pPr>
+        <w:pStyle w:val="Heading2"/>
+        <w:ind w:firstLine="720"/>
+      </w:pPr>
+      <w:r>
+        <w:t>Configuration (cont.)</w:t>
+      </w:r>
+    </w:p>
+    <w:p>
+      <w:pPr>
+        <w:pStyle w:val="Heading3"/>
+      </w:pPr>
+      <w:r>
         <w:t>Search &amp; Filter</w:t>
       </w:r>
     </w:p>
-    <w:p>
-      <w:bookmarkStart w:id="0" w:name="_GoBack"/>
-      <w:bookmarkEnd w:id="0"/>
-    </w:p>
+    <w:p/>
     <w:p/>
     <w:p/>
     <w:p>
@@ -3548,6 +4107,29 @@
       <w:szCs w:val="24"/>
     </w:rPr>
   </w:style>
+  <w:style w:type="character" w:styleId="Hyperlink">
+    <w:name w:val="Hyperlink"/>
+    <w:basedOn w:val="DefaultParagraphFont"/>
+    <w:uiPriority w:val="99"/>
+    <w:unhideWhenUsed/>
+    <w:rsid w:val="004103F9"/>
+    <w:rPr>
+      <w:color w:val="0563C1" w:themeColor="hyperlink"/>
+      <w:u w:val="single"/>
+    </w:rPr>
+  </w:style>
+  <w:style w:type="character" w:styleId="UnresolvedMention">
+    <w:name w:val="Unresolved Mention"/>
+    <w:basedOn w:val="DefaultParagraphFont"/>
+    <w:uiPriority w:val="99"/>
+    <w:semiHidden/>
+    <w:unhideWhenUsed/>
+    <w:rsid w:val="004103F9"/>
+    <w:rPr>
+      <w:color w:val="808080"/>
+      <w:shd w:val="clear" w:color="auto" w:fill="E6E6E6"/>
+    </w:rPr>
+  </w:style>
 </w:styles>
 </file>
 

</xml_diff>